<commit_message>
fixed diagrams + appication sdk
</commit_message>
<xml_diff>
--- a/Dissertation/Chapter3.docx
+++ b/Dissertation/Chapter3.docx
@@ -33,7 +33,32 @@
         <w:jc w:val="both"/>
       </w:pPr>
       <w:r>
-        <w:t xml:space="preserve">“Augmented Reality (AR) technology has rarely been discussed outside of the computer science world. It has taken years for this technology to become closer to a stable existence, and will most likely take several more years before it will be used by average citizens”[12]. Although the technology can be considered in its infancy it also has a wide variety of applications. One of its main applications in the 4.0 Industry is the use of AR in assisted learning. Every workplace needs adjustment and some form of training for employees to be adjusted to the process of the work they might be doing. Augmented Reality may help in assisting the employees by providing them with additional </w:t>
+        <w:t>“</w:t>
+      </w:r>
+      <w:r>
+        <w:t>[</w:t>
+      </w:r>
+      <w:r>
+        <w:t>A</w:t>
+      </w:r>
+      <w:r>
+        <w:t>]</w:t>
+      </w:r>
+      <w:proofErr w:type="spellStart"/>
+      <w:r>
+        <w:t>ugmented</w:t>
+      </w:r>
+      <w:proofErr w:type="spellEnd"/>
+      <w:r>
+        <w:t xml:space="preserve"> Reality (AR) technology has rarely been discussed outside of the computer science world. It has taken years for this technology to become closer to a stable existence, and will most likely take several more years before it will be used by average </w:t>
+      </w:r>
+      <w:proofErr w:type="gramStart"/>
+      <w:r>
+        <w:t>citizens”[</w:t>
+      </w:r>
+      <w:proofErr w:type="gramEnd"/>
+      <w:r>
+        <w:t xml:space="preserve">12]. Although the technology can be considered in its infancy it also has a wide variety of applications. One of its main applications in the 4.0 Industry is the use of AR in assisted learning. Every workplace needs adjustment and some form of training for employees to be adjusted to the process of the work they might be doing. Augmented Reality may help in assisting the employees by providing them with additional </w:t>
       </w:r>
       <w:proofErr w:type="spellStart"/>
       <w:r>
@@ -49,37 +74,143 @@
         <w:jc w:val="both"/>
       </w:pPr>
       <w:r>
-        <w:t xml:space="preserve">Workplace training normally comes in two forms; on the job training and oﬀ the job training. “OJT may be viewed as an apprenticeship where a novice AMT is mentored by an AMT who is an expert”[16]. It is a traditional form of training, especially for teaching maintenance. However “OJT may not be the best method for training because the feedback to learners may be infrequent and unmethodical”[16]. Oﬀ the job training maybe provided through face to face conversations or through use of multimedia. Augmented Reality is capable of combining the two aspects of training into one. Where the user is given on the job training through the use of multimedia, which is </w:t>
-      </w:r>
-      <w:proofErr w:type="spellStart"/>
-      <w:r>
-        <w:t>overlayed</w:t>
-      </w:r>
-      <w:proofErr w:type="spellEnd"/>
-      <w:r>
-        <w:t xml:space="preserve"> on top of the real world environment.</w:t>
-      </w:r>
-    </w:p>
-    <w:p>
-      <w:pPr>
-        <w:jc w:val="both"/>
-      </w:pPr>
-      <w:r>
-        <w:t>There are several useful application for Augmented Reality at a workplace. However, not every workplace might necessitate for AR. “there are situations where an AR system may be used to enhance the task completion process, or display and/or communication</w:t>
-      </w:r>
-      <w:r>
-        <w:t xml:space="preserve"> </w:t>
-      </w:r>
-      <w:r>
-        <w:t>of information in conjunction with traditional technologies”[12]. As discussed in [12], the following are workplace conditions where AR is applicable; distance communication with 2D or 3D objects provided for visualization, training and education when making use of real life tools, recording of information obtained while training, and a collaborative design and interaction of 3D models is required.</w:t>
-      </w:r>
-    </w:p>
-    <w:p>
-      <w:pPr>
-        <w:jc w:val="both"/>
-      </w:pPr>
-      <w:r>
-        <w:t>An advantage which Augmented Reality provides is, for the workers and managers “the ability to author their own environment by embedding the relevant information needed for task completion”[12]. The common problem which is face during work training is for the expert individual to provide the respective information to the trainee in the most understandable way possible. Through AR technology the trainee is able to tailor how that information is presented. Therefore Augmented Reality may be capable of understanding its user’s such that it may adapt to future possible users.</w:t>
+        <w:t xml:space="preserve">Workplace training normally comes in two </w:t>
+      </w:r>
+      <w:proofErr w:type="gramStart"/>
+      <w:r>
+        <w:t>forms;</w:t>
+      </w:r>
+      <w:proofErr w:type="gramEnd"/>
+      <w:r>
+        <w:t xml:space="preserve"> on the job training and oﬀ the job training. “</w:t>
+      </w:r>
+      <w:r>
+        <w:t>[</w:t>
+      </w:r>
+      <w:r>
+        <w:t>O</w:t>
+      </w:r>
+      <w:r>
+        <w:t>]</w:t>
+      </w:r>
+      <w:r>
+        <w:t xml:space="preserve">JT may be viewed as an apprenticeship where a novice AMT is mentored by an AMT who is an </w:t>
+      </w:r>
+      <w:proofErr w:type="gramStart"/>
+      <w:r>
+        <w:t>expert”[</w:t>
+      </w:r>
+      <w:proofErr w:type="gramEnd"/>
+      <w:r>
+        <w:t>16]. It is a traditional form of training, especially for teaching maintenance. However “</w:t>
+      </w:r>
+      <w:r>
+        <w:t>[</w:t>
+      </w:r>
+      <w:r>
+        <w:t>O</w:t>
+      </w:r>
+      <w:r>
+        <w:t>]</w:t>
+      </w:r>
+      <w:r>
+        <w:t xml:space="preserve">JT may not be the best method for training because the feedback to learners may be infrequent and </w:t>
+      </w:r>
+      <w:proofErr w:type="gramStart"/>
+      <w:r>
+        <w:t>unmethodical”[</w:t>
+      </w:r>
+      <w:proofErr w:type="gramEnd"/>
+      <w:r>
+        <w:t xml:space="preserve">16]. Oﬀ the job training maybe provided through face to face conversations or through use of multimedia. Augmented Reality </w:t>
+      </w:r>
+      <w:r>
+        <w:t>can combine</w:t>
+      </w:r>
+      <w:r>
+        <w:t xml:space="preserve"> the two aspects of training into one. Where the user is given on the job training through the use of multimedia, which is overla</w:t>
+      </w:r>
+      <w:r>
+        <w:t>i</w:t>
+      </w:r>
+      <w:r>
+        <w:t xml:space="preserve">d on top of the </w:t>
+      </w:r>
+      <w:proofErr w:type="gramStart"/>
+      <w:r>
+        <w:t>real world</w:t>
+      </w:r>
+      <w:proofErr w:type="gramEnd"/>
+      <w:r>
+        <w:t xml:space="preserve"> environment.</w:t>
+      </w:r>
+    </w:p>
+    <w:p>
+      <w:pPr>
+        <w:jc w:val="both"/>
+      </w:pPr>
+      <w:r>
+        <w:t xml:space="preserve">There are several useful </w:t>
+      </w:r>
+      <w:proofErr w:type="gramStart"/>
+      <w:r>
+        <w:t>application</w:t>
+      </w:r>
+      <w:proofErr w:type="gramEnd"/>
+      <w:r>
+        <w:t xml:space="preserve"> for Augmented Reality at a workplace. However, not every workplace might necessitate for AR. “</w:t>
+      </w:r>
+      <w:r>
+        <w:t>[T]</w:t>
+      </w:r>
+      <w:r>
+        <w:t xml:space="preserve">here are situations where an AR system may be used to enhance the task completion process, or display and/or communication of information in conjunction with traditional </w:t>
+      </w:r>
+      <w:proofErr w:type="gramStart"/>
+      <w:r>
+        <w:t>technologies”[</w:t>
+      </w:r>
+      <w:proofErr w:type="gramEnd"/>
+      <w:r>
+        <w:t>12]. As discussed in [12], the following are workplace conditions where AR is applicable; distance communication with 2D or 3D objects provided for visualization, training and education when making use of real life tools, recording of information obtained while training, and a collaborative design and interaction of 3D models is required.</w:t>
+      </w:r>
+    </w:p>
+    <w:p>
+      <w:pPr>
+        <w:jc w:val="both"/>
+      </w:pPr>
+      <w:r>
+        <w:t>An advantage which Augmented Reality provides is, for the workers and managers “</w:t>
+      </w:r>
+      <w:r>
+        <w:t>[</w:t>
+      </w:r>
+      <w:r>
+        <w:t>t</w:t>
+      </w:r>
+      <w:r>
+        <w:t>]</w:t>
+      </w:r>
+      <w:r>
+        <w:t xml:space="preserve">he ability to author their own environment by embedding the relevant information needed for task </w:t>
+      </w:r>
+      <w:r>
+        <w:t>completion” [</w:t>
+      </w:r>
+      <w:r>
+        <w:t xml:space="preserve">12]. The common problem which is face during work training is for the expert individual to provide the respective information to the trainee in the most understandable way possible. Through AR technology the trainee </w:t>
+      </w:r>
+      <w:r>
+        <w:t>can</w:t>
+      </w:r>
+      <w:r>
+        <w:t xml:space="preserve"> tailor how that information is presented. </w:t>
+      </w:r>
+      <w:r>
+        <w:t>Therefore,</w:t>
+      </w:r>
+      <w:r>
+        <w:t xml:space="preserve"> Augmented Reality may be capable of understanding its user’s such that it may adapt to future possible users.</w:t>
       </w:r>
     </w:p>
     <w:p>
@@ -128,54 +259,239 @@
           <w:sz w:val="22"/>
           <w:szCs w:val="22"/>
         </w:rPr>
+        <w:t xml:space="preserve"> training is crucial for an employee to learn and adjust to the new environment. However, an overwhelming amount of information directed towards a new employee may demotivate them. Augmented Reality is a tool for providing interactive information towards the user as well as from the user. </w:t>
+      </w:r>
+      <w:r>
+        <w:rPr>
+          <w:rFonts w:asciiTheme="minorHAnsi" w:eastAsiaTheme="minorHAnsi" w:hAnsiTheme="minorHAnsi" w:cstheme="minorBidi"/>
+          <w:color w:val="auto"/>
+          <w:sz w:val="22"/>
+          <w:szCs w:val="22"/>
+        </w:rPr>
+        <w:t>Despite</w:t>
+      </w:r>
+      <w:r>
+        <w:rPr>
+          <w:rFonts w:asciiTheme="minorHAnsi" w:eastAsiaTheme="minorHAnsi" w:hAnsiTheme="minorHAnsi" w:cstheme="minorBidi"/>
+          <w:color w:val="auto"/>
+          <w:sz w:val="22"/>
+          <w:szCs w:val="22"/>
+        </w:rPr>
+        <w:t xml:space="preserve"> that, “</w:t>
+      </w:r>
+      <w:r>
+        <w:rPr>
+          <w:rFonts w:asciiTheme="minorHAnsi" w:eastAsiaTheme="minorHAnsi" w:hAnsiTheme="minorHAnsi" w:cstheme="minorBidi"/>
+          <w:color w:val="auto"/>
+          <w:sz w:val="22"/>
+          <w:szCs w:val="22"/>
+        </w:rPr>
+        <w:t>[t]</w:t>
+      </w:r>
+      <w:r>
+        <w:rPr>
+          <w:rFonts w:asciiTheme="minorHAnsi" w:eastAsiaTheme="minorHAnsi" w:hAnsiTheme="minorHAnsi" w:cstheme="minorBidi"/>
+          <w:color w:val="auto"/>
+          <w:sz w:val="22"/>
+          <w:szCs w:val="22"/>
+        </w:rPr>
+        <w:t xml:space="preserve">he fact that the typical scene of these applications mix real and virtual elements can be a motivating factor for users. However, this feature may also make the interaction more complicated, which can aﬀect the user experience in performing tasks within the </w:t>
+      </w:r>
+      <w:r>
+        <w:rPr>
+          <w:rFonts w:asciiTheme="minorHAnsi" w:eastAsiaTheme="minorHAnsi" w:hAnsiTheme="minorHAnsi" w:cstheme="minorBidi"/>
+          <w:color w:val="auto"/>
+          <w:sz w:val="22"/>
+          <w:szCs w:val="22"/>
+        </w:rPr>
+        <w:t>application” [</w:t>
+      </w:r>
+      <w:r>
+        <w:rPr>
+          <w:rFonts w:asciiTheme="minorHAnsi" w:eastAsiaTheme="minorHAnsi" w:hAnsiTheme="minorHAnsi" w:cstheme="minorBidi"/>
+          <w:color w:val="auto"/>
+          <w:sz w:val="22"/>
+          <w:szCs w:val="22"/>
+        </w:rPr>
+        <w:t>31]</w:t>
+      </w:r>
+    </w:p>
+    <w:p>
+      <w:pPr>
+        <w:pStyle w:val="Heading2"/>
+        <w:jc w:val="both"/>
+        <w:rPr>
+          <w:rFonts w:asciiTheme="minorHAnsi" w:eastAsiaTheme="minorHAnsi" w:hAnsiTheme="minorHAnsi" w:cstheme="minorBidi"/>
+          <w:color w:val="auto"/>
+          <w:sz w:val="22"/>
+          <w:szCs w:val="22"/>
+        </w:rPr>
+      </w:pPr>
+      <w:r>
+        <w:rPr>
+          <w:rFonts w:asciiTheme="minorHAnsi" w:eastAsiaTheme="minorHAnsi" w:hAnsiTheme="minorHAnsi" w:cstheme="minorBidi"/>
+          <w:color w:val="auto"/>
+          <w:sz w:val="22"/>
+          <w:szCs w:val="22"/>
+        </w:rPr>
+        <w:t>“</w:t>
+      </w:r>
+      <w:r>
+        <w:rPr>
+          <w:rFonts w:asciiTheme="minorHAnsi" w:eastAsiaTheme="minorHAnsi" w:hAnsiTheme="minorHAnsi" w:cstheme="minorBidi"/>
+          <w:color w:val="auto"/>
+          <w:sz w:val="22"/>
+          <w:szCs w:val="22"/>
+        </w:rPr>
+        <w:t>[</w:t>
+      </w:r>
+      <w:r>
+        <w:rPr>
+          <w:rFonts w:asciiTheme="minorHAnsi" w:eastAsiaTheme="minorHAnsi" w:hAnsiTheme="minorHAnsi" w:cstheme="minorBidi"/>
+          <w:color w:val="auto"/>
+          <w:sz w:val="22"/>
+          <w:szCs w:val="22"/>
+        </w:rPr>
+        <w:t>R</w:t>
+      </w:r>
+      <w:r>
+        <w:rPr>
+          <w:rFonts w:asciiTheme="minorHAnsi" w:eastAsiaTheme="minorHAnsi" w:hAnsiTheme="minorHAnsi" w:cstheme="minorBidi"/>
+          <w:color w:val="auto"/>
+          <w:sz w:val="22"/>
+          <w:szCs w:val="22"/>
+        </w:rPr>
+        <w:t>]</w:t>
+      </w:r>
+      <w:proofErr w:type="spellStart"/>
+      <w:r>
+        <w:rPr>
+          <w:rFonts w:asciiTheme="minorHAnsi" w:eastAsiaTheme="minorHAnsi" w:hAnsiTheme="minorHAnsi" w:cstheme="minorBidi"/>
+          <w:color w:val="auto"/>
+          <w:sz w:val="22"/>
+          <w:szCs w:val="22"/>
+        </w:rPr>
+        <w:t>ecommender</w:t>
+      </w:r>
+      <w:proofErr w:type="spellEnd"/>
+      <w:r>
+        <w:rPr>
+          <w:rFonts w:asciiTheme="minorHAnsi" w:eastAsiaTheme="minorHAnsi" w:hAnsiTheme="minorHAnsi" w:cstheme="minorBidi"/>
+          <w:color w:val="auto"/>
+          <w:sz w:val="22"/>
+          <w:szCs w:val="22"/>
+        </w:rPr>
+        <w:t xml:space="preserve"> systems (RS) have proven to be a valuable tool for online users to cope with the information </w:t>
+      </w:r>
+      <w:r>
+        <w:rPr>
+          <w:rFonts w:asciiTheme="minorHAnsi" w:eastAsiaTheme="minorHAnsi" w:hAnsiTheme="minorHAnsi" w:cstheme="minorBidi"/>
+          <w:color w:val="auto"/>
+          <w:sz w:val="22"/>
+          <w:szCs w:val="22"/>
+        </w:rPr>
+        <w:t>overload” [</w:t>
+      </w:r>
+      <w:r>
+        <w:rPr>
+          <w:rFonts w:asciiTheme="minorHAnsi" w:eastAsiaTheme="minorHAnsi" w:hAnsiTheme="minorHAnsi" w:cstheme="minorBidi"/>
+          <w:color w:val="auto"/>
+          <w:sz w:val="22"/>
+          <w:szCs w:val="22"/>
+        </w:rPr>
+        <w:t>10]. Recommendation systems provide tailor made information to diﬀerent users based on the users’ preference. “</w:t>
+      </w:r>
+      <w:r>
+        <w:rPr>
+          <w:rFonts w:asciiTheme="minorHAnsi" w:eastAsiaTheme="minorHAnsi" w:hAnsiTheme="minorHAnsi" w:cstheme="minorBidi"/>
+          <w:color w:val="auto"/>
+          <w:sz w:val="22"/>
+          <w:szCs w:val="22"/>
+        </w:rPr>
+        <w:t>[</w:t>
+      </w:r>
+      <w:r>
+        <w:rPr>
+          <w:rFonts w:asciiTheme="minorHAnsi" w:eastAsiaTheme="minorHAnsi" w:hAnsiTheme="minorHAnsi" w:cstheme="minorBidi"/>
+          <w:color w:val="auto"/>
+          <w:sz w:val="22"/>
+          <w:szCs w:val="22"/>
+        </w:rPr>
+        <w:t>T</w:t>
+      </w:r>
+      <w:r>
+        <w:rPr>
+          <w:rFonts w:asciiTheme="minorHAnsi" w:eastAsiaTheme="minorHAnsi" w:hAnsiTheme="minorHAnsi" w:cstheme="minorBidi"/>
+          <w:color w:val="auto"/>
+          <w:sz w:val="22"/>
+          <w:szCs w:val="22"/>
+        </w:rPr>
+        <w:t>]</w:t>
+      </w:r>
+      <w:proofErr w:type="spellStart"/>
+      <w:r>
+        <w:rPr>
+          <w:rFonts w:asciiTheme="minorHAnsi" w:eastAsiaTheme="minorHAnsi" w:hAnsiTheme="minorHAnsi" w:cstheme="minorBidi"/>
+          <w:color w:val="auto"/>
+          <w:sz w:val="22"/>
+          <w:szCs w:val="22"/>
+        </w:rPr>
+        <w:t>hus</w:t>
+      </w:r>
+      <w:proofErr w:type="spellEnd"/>
+      <w:r>
+        <w:rPr>
+          <w:rFonts w:asciiTheme="minorHAnsi" w:eastAsiaTheme="minorHAnsi" w:hAnsiTheme="minorHAnsi" w:cstheme="minorBidi"/>
+          <w:color w:val="auto"/>
+          <w:sz w:val="22"/>
+          <w:szCs w:val="22"/>
+        </w:rPr>
+        <w:t xml:space="preserve">, it is important to </w:t>
+      </w:r>
+      <w:r>
+        <w:rPr>
+          <w:rFonts w:asciiTheme="minorHAnsi" w:eastAsiaTheme="minorHAnsi" w:hAnsiTheme="minorHAnsi" w:cstheme="minorBidi"/>
+          <w:color w:val="auto"/>
+          <w:sz w:val="22"/>
+          <w:szCs w:val="22"/>
+        </w:rPr>
+        <w:t>oﬀer</w:t>
+      </w:r>
+      <w:r>
+        <w:rPr>
+          <w:rFonts w:asciiTheme="minorHAnsi" w:eastAsiaTheme="minorHAnsi" w:hAnsiTheme="minorHAnsi" w:cstheme="minorBidi"/>
+          <w:color w:val="auto"/>
+          <w:sz w:val="22"/>
+          <w:szCs w:val="22"/>
+        </w:rPr>
         <w:t xml:space="preserve"> </w:t>
       </w:r>
-      <w:bookmarkStart w:id="0" w:name="_GoBack"/>
-      <w:bookmarkEnd w:id="0"/>
-      <w:r>
-        <w:rPr>
-          <w:rFonts w:asciiTheme="minorHAnsi" w:eastAsiaTheme="minorHAnsi" w:hAnsiTheme="minorHAnsi" w:cstheme="minorBidi"/>
-          <w:color w:val="auto"/>
-          <w:sz w:val="22"/>
-          <w:szCs w:val="22"/>
-        </w:rPr>
-        <w:t xml:space="preserve">training is crucial for an employee to learn and adjust to the new environment. However, an overwhelming amount of information directed towards a new employee may demotivate them. Augmented Reality is a tool for providing interactive information towards the user as well as from the user. </w:t>
-      </w:r>
-      <w:r>
-        <w:rPr>
-          <w:rFonts w:asciiTheme="minorHAnsi" w:eastAsiaTheme="minorHAnsi" w:hAnsiTheme="minorHAnsi" w:cstheme="minorBidi"/>
-          <w:color w:val="auto"/>
-          <w:sz w:val="22"/>
-          <w:szCs w:val="22"/>
-        </w:rPr>
-        <w:t>Despite</w:t>
-      </w:r>
-      <w:r>
-        <w:rPr>
-          <w:rFonts w:asciiTheme="minorHAnsi" w:eastAsiaTheme="minorHAnsi" w:hAnsiTheme="minorHAnsi" w:cstheme="minorBidi"/>
-          <w:color w:val="auto"/>
-          <w:sz w:val="22"/>
-          <w:szCs w:val="22"/>
-        </w:rPr>
-        <w:t xml:space="preserve"> that, “The fact that the typical scene of these applications mix real and virtual elements can be a motivating factor for users. However, this feature may also make the interaction more complicated, which can aﬀect the user experience in performing tasks within the </w:t>
-      </w:r>
-      <w:r>
-        <w:rPr>
-          <w:rFonts w:asciiTheme="minorHAnsi" w:eastAsiaTheme="minorHAnsi" w:hAnsiTheme="minorHAnsi" w:cstheme="minorBidi"/>
-          <w:color w:val="auto"/>
-          <w:sz w:val="22"/>
-          <w:szCs w:val="22"/>
-        </w:rPr>
-        <w:t>application” [</w:t>
-      </w:r>
-      <w:r>
-        <w:rPr>
-          <w:rFonts w:asciiTheme="minorHAnsi" w:eastAsiaTheme="minorHAnsi" w:hAnsiTheme="minorHAnsi" w:cstheme="minorBidi"/>
-          <w:color w:val="auto"/>
-          <w:sz w:val="22"/>
-          <w:szCs w:val="22"/>
-        </w:rPr>
-        <w:t>31]</w:t>
+      <w:r>
+        <w:rPr>
+          <w:rFonts w:asciiTheme="minorHAnsi" w:eastAsiaTheme="minorHAnsi" w:hAnsiTheme="minorHAnsi" w:cstheme="minorBidi"/>
+          <w:color w:val="auto"/>
+          <w:sz w:val="22"/>
+          <w:szCs w:val="22"/>
+        </w:rPr>
+        <w:t xml:space="preserve">the user a personal response, but also a context-dependent and constrained by the limited computing capacities of the mobile </w:t>
+      </w:r>
+      <w:r>
+        <w:rPr>
+          <w:rFonts w:asciiTheme="minorHAnsi" w:eastAsiaTheme="minorHAnsi" w:hAnsiTheme="minorHAnsi" w:cstheme="minorBidi"/>
+          <w:color w:val="auto"/>
+          <w:sz w:val="22"/>
+          <w:szCs w:val="22"/>
+        </w:rPr>
+        <w:t>devices” [</w:t>
+      </w:r>
+      <w:r>
+        <w:rPr>
+          <w:rFonts w:asciiTheme="minorHAnsi" w:eastAsiaTheme="minorHAnsi" w:hAnsiTheme="minorHAnsi" w:cstheme="minorBidi"/>
+          <w:color w:val="auto"/>
+          <w:sz w:val="22"/>
+          <w:szCs w:val="22"/>
+        </w:rPr>
+        <w:t>10, 4, 36, 28]. Therefore, the recommendation system should provide its user with information which might be of interest to them, but which also makes sense in the context and location they are using it.</w:t>
       </w:r>
     </w:p>
     <w:p>
@@ -196,65 +512,64 @@
           <w:sz w:val="22"/>
           <w:szCs w:val="22"/>
         </w:rPr>
-        <w:t xml:space="preserve">“Recommender systems (RS) have proven to be a valuable tool for online users to cope with the information </w:t>
-      </w:r>
-      <w:r>
-        <w:rPr>
-          <w:rFonts w:asciiTheme="minorHAnsi" w:eastAsiaTheme="minorHAnsi" w:hAnsiTheme="minorHAnsi" w:cstheme="minorBidi"/>
-          <w:color w:val="auto"/>
-          <w:sz w:val="22"/>
-          <w:szCs w:val="22"/>
-        </w:rPr>
-        <w:t>overload” [</w:t>
-      </w:r>
-      <w:r>
-        <w:rPr>
-          <w:rFonts w:asciiTheme="minorHAnsi" w:eastAsiaTheme="minorHAnsi" w:hAnsiTheme="minorHAnsi" w:cstheme="minorBidi"/>
-          <w:color w:val="auto"/>
-          <w:sz w:val="22"/>
-          <w:szCs w:val="22"/>
-        </w:rPr>
-        <w:t xml:space="preserve">10]. Recommendation systems provide tailor made information to diﬀerent users based on the users’ preference. “Thus, it is important to </w:t>
-      </w:r>
-      <w:proofErr w:type="spellStart"/>
-      <w:r>
-        <w:rPr>
-          <w:rFonts w:asciiTheme="minorHAnsi" w:eastAsiaTheme="minorHAnsi" w:hAnsiTheme="minorHAnsi" w:cstheme="minorBidi"/>
-          <w:color w:val="auto"/>
-          <w:sz w:val="22"/>
-          <w:szCs w:val="22"/>
-        </w:rPr>
-        <w:t>oer</w:t>
-      </w:r>
-      <w:proofErr w:type="spellEnd"/>
-      <w:r>
-        <w:rPr>
-          <w:rFonts w:asciiTheme="minorHAnsi" w:eastAsiaTheme="minorHAnsi" w:hAnsiTheme="minorHAnsi" w:cstheme="minorBidi"/>
-          <w:color w:val="auto"/>
-          <w:sz w:val="22"/>
-          <w:szCs w:val="22"/>
-        </w:rPr>
-        <w:t xml:space="preserve"> the user a personal response, but also a context-dependent and constrained by the limited computing capacities of the mobile </w:t>
-      </w:r>
-      <w:r>
-        <w:rPr>
-          <w:rFonts w:asciiTheme="minorHAnsi" w:eastAsiaTheme="minorHAnsi" w:hAnsiTheme="minorHAnsi" w:cstheme="minorBidi"/>
-          <w:color w:val="auto"/>
-          <w:sz w:val="22"/>
-          <w:szCs w:val="22"/>
-        </w:rPr>
-        <w:t>devices” [</w:t>
-      </w:r>
-      <w:r>
-        <w:rPr>
-          <w:rFonts w:asciiTheme="minorHAnsi" w:eastAsiaTheme="minorHAnsi" w:hAnsiTheme="minorHAnsi" w:cstheme="minorBidi"/>
-          <w:color w:val="auto"/>
-          <w:sz w:val="22"/>
-          <w:szCs w:val="22"/>
-        </w:rPr>
-        <w:t>10, 4, 36, 28]. Therefore, the recommendation system should provide its user with information which might be of interest to them, but which also makes sense in the context and location they are using it.</w:t>
-      </w:r>
-    </w:p>
+        <w:t xml:space="preserve">Collaborative ﬁltering techniques have been widely adapted in recommender systems. However, traditional recommender system in Augmented Reality cannot be easily adapted and deployed since they diﬀerentiate in the following </w:t>
+      </w:r>
+      <w:r>
+        <w:rPr>
+          <w:rFonts w:asciiTheme="minorHAnsi" w:eastAsiaTheme="minorHAnsi" w:hAnsiTheme="minorHAnsi" w:cstheme="minorBidi"/>
+          <w:color w:val="auto"/>
+          <w:sz w:val="22"/>
+          <w:szCs w:val="22"/>
+        </w:rPr>
+        <w:t>areas:</w:t>
+      </w:r>
+      <w:r>
+        <w:rPr>
+          <w:rFonts w:asciiTheme="minorHAnsi" w:eastAsiaTheme="minorHAnsi" w:hAnsiTheme="minorHAnsi" w:cstheme="minorBidi"/>
+          <w:color w:val="auto"/>
+          <w:sz w:val="22"/>
+          <w:szCs w:val="22"/>
+        </w:rPr>
+        <w:t xml:space="preserve"> location, timing, ﬁrst time use</w:t>
+      </w:r>
+      <w:r>
+        <w:rPr>
+          <w:rFonts w:asciiTheme="minorHAnsi" w:eastAsiaTheme="minorHAnsi" w:hAnsiTheme="minorHAnsi" w:cstheme="minorBidi"/>
+          <w:color w:val="auto"/>
+          <w:sz w:val="22"/>
+          <w:szCs w:val="22"/>
+        </w:rPr>
+        <w:t xml:space="preserve"> </w:t>
+      </w:r>
+      <w:r>
+        <w:rPr>
+          <w:rFonts w:asciiTheme="minorHAnsi" w:eastAsiaTheme="minorHAnsi" w:hAnsiTheme="minorHAnsi" w:cstheme="minorBidi"/>
+          <w:color w:val="auto"/>
+          <w:sz w:val="22"/>
+          <w:szCs w:val="22"/>
+        </w:rPr>
+        <w:t xml:space="preserve">of the application, and immediate response from the AR application as discussed in [37]. In augmented reality distance-based ﬁltering and visibility-based ﬁltering are commonly used. In [37] a random walk algorithm was incorporated, which recommendations are based on user preferences, </w:t>
+      </w:r>
+      <w:r>
+        <w:rPr>
+          <w:rFonts w:asciiTheme="minorHAnsi" w:eastAsiaTheme="minorHAnsi" w:hAnsiTheme="minorHAnsi" w:cstheme="minorBidi"/>
+          <w:color w:val="auto"/>
+          <w:sz w:val="22"/>
+          <w:szCs w:val="22"/>
+        </w:rPr>
+        <w:t>behaviour</w:t>
+      </w:r>
+      <w:r>
+        <w:rPr>
+          <w:rFonts w:asciiTheme="minorHAnsi" w:eastAsiaTheme="minorHAnsi" w:hAnsiTheme="minorHAnsi" w:cstheme="minorBidi"/>
+          <w:color w:val="auto"/>
+          <w:sz w:val="22"/>
+          <w:szCs w:val="22"/>
+        </w:rPr>
+        <w:t xml:space="preserve"> patterns, history records and information from social media. However, in the latter research user-feedback was not evaluated, which would have helped in providing the eﬃciency and performance of the AR recommender system.</w:t>
+      </w:r>
+    </w:p>
+    <w:p/>
     <w:p>
       <w:pPr>
         <w:pStyle w:val="Heading2"/>
@@ -273,83 +588,6 @@
           <w:sz w:val="22"/>
           <w:szCs w:val="22"/>
         </w:rPr>
-        <w:t xml:space="preserve">Collaborative ﬁltering techniques have been widely adapted in recommender systems. However, traditional recommender system in Augmented Reality cannot be easily adapted and deployed since they diﬀerentiate in the following </w:t>
-      </w:r>
-      <w:r>
-        <w:rPr>
-          <w:rFonts w:asciiTheme="minorHAnsi" w:eastAsiaTheme="minorHAnsi" w:hAnsiTheme="minorHAnsi" w:cstheme="minorBidi"/>
-          <w:color w:val="auto"/>
-          <w:sz w:val="22"/>
-          <w:szCs w:val="22"/>
-        </w:rPr>
-        <w:t>areas:</w:t>
-      </w:r>
-      <w:r>
-        <w:rPr>
-          <w:rFonts w:asciiTheme="minorHAnsi" w:eastAsiaTheme="minorHAnsi" w:hAnsiTheme="minorHAnsi" w:cstheme="minorBidi"/>
-          <w:color w:val="auto"/>
-          <w:sz w:val="22"/>
-          <w:szCs w:val="22"/>
-        </w:rPr>
-        <w:t xml:space="preserve"> location, timing, ﬁrst time use</w:t>
-      </w:r>
-      <w:r>
-        <w:rPr>
-          <w:rFonts w:asciiTheme="minorHAnsi" w:eastAsiaTheme="minorHAnsi" w:hAnsiTheme="minorHAnsi" w:cstheme="minorBidi"/>
-          <w:color w:val="auto"/>
-          <w:sz w:val="22"/>
-          <w:szCs w:val="22"/>
-        </w:rPr>
-        <w:t xml:space="preserve"> </w:t>
-      </w:r>
-      <w:r>
-        <w:rPr>
-          <w:rFonts w:asciiTheme="minorHAnsi" w:eastAsiaTheme="minorHAnsi" w:hAnsiTheme="minorHAnsi" w:cstheme="minorBidi"/>
-          <w:color w:val="auto"/>
-          <w:sz w:val="22"/>
-          <w:szCs w:val="22"/>
-        </w:rPr>
-        <w:t xml:space="preserve">of the application, and immediate response from the AR application as discussed in [37]. In augmented reality distance-based ﬁltering and visibility-based ﬁltering are commonly used. In [37] a random walk algorithm was incorporated, which recommendations are based on user preferences, </w:t>
-      </w:r>
-      <w:proofErr w:type="spellStart"/>
-      <w:r>
-        <w:rPr>
-          <w:rFonts w:asciiTheme="minorHAnsi" w:eastAsiaTheme="minorHAnsi" w:hAnsiTheme="minorHAnsi" w:cstheme="minorBidi"/>
-          <w:color w:val="auto"/>
-          <w:sz w:val="22"/>
-          <w:szCs w:val="22"/>
-        </w:rPr>
-        <w:t>behavior</w:t>
-      </w:r>
-      <w:proofErr w:type="spellEnd"/>
-      <w:r>
-        <w:rPr>
-          <w:rFonts w:asciiTheme="minorHAnsi" w:eastAsiaTheme="minorHAnsi" w:hAnsiTheme="minorHAnsi" w:cstheme="minorBidi"/>
-          <w:color w:val="auto"/>
-          <w:sz w:val="22"/>
-          <w:szCs w:val="22"/>
-        </w:rPr>
-        <w:t xml:space="preserve"> patterns, history records and information from social media. However, in the latter research user-feedback was not evaluated, which would have helped in providing the eﬃciency and performance of the AR recommender system.</w:t>
-      </w:r>
-    </w:p>
-    <w:p>
-      <w:pPr>
-        <w:pStyle w:val="Heading2"/>
-        <w:jc w:val="both"/>
-        <w:rPr>
-          <w:rFonts w:asciiTheme="minorHAnsi" w:eastAsiaTheme="minorHAnsi" w:hAnsiTheme="minorHAnsi" w:cstheme="minorBidi"/>
-          <w:color w:val="auto"/>
-          <w:sz w:val="22"/>
-          <w:szCs w:val="22"/>
-        </w:rPr>
-      </w:pPr>
-      <w:r>
-        <w:rPr>
-          <w:rFonts w:asciiTheme="minorHAnsi" w:eastAsiaTheme="minorHAnsi" w:hAnsiTheme="minorHAnsi" w:cstheme="minorBidi"/>
-          <w:color w:val="auto"/>
-          <w:sz w:val="22"/>
-          <w:szCs w:val="22"/>
-        </w:rPr>
         <w:t xml:space="preserve">An alternative to using location or </w:t>
       </w:r>
       <w:r>
@@ -422,7 +660,43 @@
           <w:sz w:val="22"/>
           <w:szCs w:val="22"/>
         </w:rPr>
-        <w:t xml:space="preserve"> using the AR application. A task may take a lot of time to be completed by the user due to several factors, such as the task itself is complicated or simply the AR app is incapable of providing the user with the right instructions and guidance into solving the task, simply because it may lack diﬀerent forms of interactive techniques. In [31], “a set of procedures to conduct experiments with users to identify how a set of aspects related to the user prole can be considered to improve mobile AR technology </w:t>
+        <w:t xml:space="preserve"> using the AR application. A task may take a lot of time to be completed by the user due to several factors, such as the task itself is complicated or simply the AR app is incapable of providing the user with the right instructions and guidance into solving the task, simply because it may lack diﬀerent forms of interactive techniques. In [31], “</w:t>
+      </w:r>
+      <w:r>
+        <w:rPr>
+          <w:rFonts w:asciiTheme="minorHAnsi" w:eastAsiaTheme="minorHAnsi" w:hAnsiTheme="minorHAnsi" w:cstheme="minorBidi"/>
+          <w:color w:val="auto"/>
+          <w:sz w:val="22"/>
+          <w:szCs w:val="22"/>
+        </w:rPr>
+        <w:t>[</w:t>
+      </w:r>
+      <w:r>
+        <w:rPr>
+          <w:rFonts w:asciiTheme="minorHAnsi" w:eastAsiaTheme="minorHAnsi" w:hAnsiTheme="minorHAnsi" w:cstheme="minorBidi"/>
+          <w:color w:val="auto"/>
+          <w:sz w:val="22"/>
+          <w:szCs w:val="22"/>
+        </w:rPr>
+        <w:t>a</w:t>
+      </w:r>
+      <w:r>
+        <w:rPr>
+          <w:rFonts w:asciiTheme="minorHAnsi" w:eastAsiaTheme="minorHAnsi" w:hAnsiTheme="minorHAnsi" w:cstheme="minorBidi"/>
+          <w:color w:val="auto"/>
+          <w:sz w:val="22"/>
+          <w:szCs w:val="22"/>
+        </w:rPr>
+        <w:t>]</w:t>
+      </w:r>
+      <w:r>
+        <w:rPr>
+          <w:rFonts w:asciiTheme="minorHAnsi" w:eastAsiaTheme="minorHAnsi" w:hAnsiTheme="minorHAnsi" w:cstheme="minorBidi"/>
+          <w:color w:val="auto"/>
+          <w:sz w:val="22"/>
+          <w:szCs w:val="22"/>
+        </w:rPr>
+        <w:t xml:space="preserve"> set of procedures to conduct experiments with users to identify how a set of aspects related to the user prole can be considered to improve mobile AR technology </w:t>
       </w:r>
       <w:r>
         <w:rPr>
@@ -508,19 +782,75 @@
           <w:sz w:val="22"/>
           <w:szCs w:val="22"/>
         </w:rPr>
-        <w:t xml:space="preserve">Augmented Reality applications make use of several computer vision approaches to recognize images, objects and text. As previously discussed, Vuforia makes use of both traditional and deep learning approaches. Using deep neural networks will ensure highly accurate and eﬃcient results. However, “it is well-known that training high capacity models such as deep neural networks requires huge amounts of </w:t>
-      </w:r>
-      <w:proofErr w:type="spellStart"/>
-      <w:r>
-        <w:rPr>
-          <w:rFonts w:asciiTheme="minorHAnsi" w:eastAsiaTheme="minorHAnsi" w:hAnsiTheme="minorHAnsi" w:cstheme="minorBidi"/>
-          <w:color w:val="auto"/>
-          <w:sz w:val="22"/>
-          <w:szCs w:val="22"/>
-        </w:rPr>
-        <w:t>labeled</w:t>
-      </w:r>
-      <w:proofErr w:type="spellEnd"/>
+        <w:t>Augmented Reality applications make use of several computer vision approaches to recognize images, objects and text. As previously discussed, Vuforia makes use of both traditional and deep learning approaches. Using deep neural networks will ensure highly accurate and eﬃcient results. However, “</w:t>
+      </w:r>
+      <w:r>
+        <w:rPr>
+          <w:rFonts w:asciiTheme="minorHAnsi" w:eastAsiaTheme="minorHAnsi" w:hAnsiTheme="minorHAnsi" w:cstheme="minorBidi"/>
+          <w:color w:val="auto"/>
+          <w:sz w:val="22"/>
+          <w:szCs w:val="22"/>
+        </w:rPr>
+        <w:t>[</w:t>
+      </w:r>
+      <w:proofErr w:type="spellStart"/>
+      <w:r>
+        <w:rPr>
+          <w:rFonts w:asciiTheme="minorHAnsi" w:eastAsiaTheme="minorHAnsi" w:hAnsiTheme="minorHAnsi" w:cstheme="minorBidi"/>
+          <w:color w:val="auto"/>
+          <w:sz w:val="22"/>
+          <w:szCs w:val="22"/>
+        </w:rPr>
+        <w:t>i</w:t>
+      </w:r>
+      <w:proofErr w:type="spellEnd"/>
+      <w:r>
+        <w:rPr>
+          <w:rFonts w:asciiTheme="minorHAnsi" w:eastAsiaTheme="minorHAnsi" w:hAnsiTheme="minorHAnsi" w:cstheme="minorBidi"/>
+          <w:color w:val="auto"/>
+          <w:sz w:val="22"/>
+          <w:szCs w:val="22"/>
+        </w:rPr>
+        <w:t>]</w:t>
+      </w:r>
+      <w:r>
+        <w:rPr>
+          <w:rFonts w:asciiTheme="minorHAnsi" w:eastAsiaTheme="minorHAnsi" w:hAnsiTheme="minorHAnsi" w:cstheme="minorBidi"/>
+          <w:color w:val="auto"/>
+          <w:sz w:val="22"/>
+          <w:szCs w:val="22"/>
+        </w:rPr>
+        <w:t xml:space="preserve">t is well-known that training high capacity models such as deep neural networks </w:t>
+      </w:r>
+      <w:proofErr w:type="gramStart"/>
+      <w:r>
+        <w:rPr>
+          <w:rFonts w:asciiTheme="minorHAnsi" w:eastAsiaTheme="minorHAnsi" w:hAnsiTheme="minorHAnsi" w:cstheme="minorBidi"/>
+          <w:color w:val="auto"/>
+          <w:sz w:val="22"/>
+          <w:szCs w:val="22"/>
+        </w:rPr>
+        <w:t>requires</w:t>
+      </w:r>
+      <w:proofErr w:type="gramEnd"/>
+      <w:r>
+        <w:rPr>
+          <w:rFonts w:asciiTheme="minorHAnsi" w:eastAsiaTheme="minorHAnsi" w:hAnsiTheme="minorHAnsi" w:cstheme="minorBidi"/>
+          <w:color w:val="auto"/>
+          <w:sz w:val="22"/>
+          <w:szCs w:val="22"/>
+        </w:rPr>
+        <w:t xml:space="preserve"> huge amounts of </w:t>
+      </w:r>
+      <w:r>
+        <w:rPr>
+          <w:rFonts w:asciiTheme="minorHAnsi" w:eastAsiaTheme="minorHAnsi" w:hAnsiTheme="minorHAnsi" w:cstheme="minorBidi"/>
+          <w:color w:val="auto"/>
+          <w:sz w:val="22"/>
+          <w:szCs w:val="22"/>
+        </w:rPr>
+        <w:t>labelled</w:t>
+      </w:r>
       <w:r>
         <w:rPr>
           <w:rFonts w:asciiTheme="minorHAnsi" w:eastAsiaTheme="minorHAnsi" w:hAnsiTheme="minorHAnsi" w:cstheme="minorBidi"/>
@@ -615,7 +945,54 @@
           <w:sz w:val="22"/>
           <w:szCs w:val="22"/>
         </w:rPr>
-        <w:t xml:space="preserve"> applications have been the main driving force of applying augmented reality in real life. “Most of the current approaches to 3D tracking are based on what can be called recursive </w:t>
+        <w:t xml:space="preserve"> applications have been the main driving force of applying augmented reality in real life. “</w:t>
+      </w:r>
+      <w:r>
+        <w:rPr>
+          <w:rFonts w:asciiTheme="minorHAnsi" w:eastAsiaTheme="minorHAnsi" w:hAnsiTheme="minorHAnsi" w:cstheme="minorBidi"/>
+          <w:color w:val="auto"/>
+          <w:sz w:val="22"/>
+          <w:szCs w:val="22"/>
+        </w:rPr>
+        <w:t>[</w:t>
+      </w:r>
+      <w:r>
+        <w:rPr>
+          <w:rFonts w:asciiTheme="minorHAnsi" w:eastAsiaTheme="minorHAnsi" w:hAnsiTheme="minorHAnsi" w:cstheme="minorBidi"/>
+          <w:color w:val="auto"/>
+          <w:sz w:val="22"/>
+          <w:szCs w:val="22"/>
+        </w:rPr>
+        <w:t>M</w:t>
+      </w:r>
+      <w:r>
+        <w:rPr>
+          <w:rFonts w:asciiTheme="minorHAnsi" w:eastAsiaTheme="minorHAnsi" w:hAnsiTheme="minorHAnsi" w:cstheme="minorBidi"/>
+          <w:color w:val="auto"/>
+          <w:sz w:val="22"/>
+          <w:szCs w:val="22"/>
+        </w:rPr>
+        <w:t>]</w:t>
+      </w:r>
+      <w:proofErr w:type="spellStart"/>
+      <w:r>
+        <w:rPr>
+          <w:rFonts w:asciiTheme="minorHAnsi" w:eastAsiaTheme="minorHAnsi" w:hAnsiTheme="minorHAnsi" w:cstheme="minorBidi"/>
+          <w:color w:val="auto"/>
+          <w:sz w:val="22"/>
+          <w:szCs w:val="22"/>
+        </w:rPr>
+        <w:t>ost</w:t>
+      </w:r>
+      <w:proofErr w:type="spellEnd"/>
+      <w:r>
+        <w:rPr>
+          <w:rFonts w:asciiTheme="minorHAnsi" w:eastAsiaTheme="minorHAnsi" w:hAnsiTheme="minorHAnsi" w:cstheme="minorBidi"/>
+          <w:color w:val="auto"/>
+          <w:sz w:val="22"/>
+          <w:szCs w:val="22"/>
+        </w:rPr>
+        <w:t xml:space="preserve"> of the current approaches to 3D tracking are based on what can be called recursive </w:t>
       </w:r>
       <w:r>
         <w:rPr>
@@ -669,7 +1046,54 @@
           <w:sz w:val="22"/>
           <w:szCs w:val="22"/>
         </w:rPr>
-        <w:t xml:space="preserve"> the camera without camera pose introduction. This approach is called Tracking-by-Detection and in [23] it is tested to see its beneﬁts. The approach works by extracting feature points from inputted frames during run-time. The features are then “matched against a database of feature points for which the 3D locations are </w:t>
+        <w:t xml:space="preserve"> the camera without camera pose introduction. This approach is called Tracking-by-Detection and in [23] it is tested to see its beneﬁts. The approach works by extracting feature points from inputted frames during run-time. The features are then “</w:t>
+      </w:r>
+      <w:r>
+        <w:rPr>
+          <w:rFonts w:asciiTheme="minorHAnsi" w:eastAsiaTheme="minorHAnsi" w:hAnsiTheme="minorHAnsi" w:cstheme="minorBidi"/>
+          <w:color w:val="auto"/>
+          <w:sz w:val="22"/>
+          <w:szCs w:val="22"/>
+        </w:rPr>
+        <w:t>[</w:t>
+      </w:r>
+      <w:r>
+        <w:rPr>
+          <w:rFonts w:asciiTheme="minorHAnsi" w:eastAsiaTheme="minorHAnsi" w:hAnsiTheme="minorHAnsi" w:cstheme="minorBidi"/>
+          <w:color w:val="auto"/>
+          <w:sz w:val="22"/>
+          <w:szCs w:val="22"/>
+        </w:rPr>
+        <w:t>m</w:t>
+      </w:r>
+      <w:r>
+        <w:rPr>
+          <w:rFonts w:asciiTheme="minorHAnsi" w:eastAsiaTheme="minorHAnsi" w:hAnsiTheme="minorHAnsi" w:cstheme="minorBidi"/>
+          <w:color w:val="auto"/>
+          <w:sz w:val="22"/>
+          <w:szCs w:val="22"/>
+        </w:rPr>
+        <w:t>]</w:t>
+      </w:r>
+      <w:proofErr w:type="spellStart"/>
+      <w:r>
+        <w:rPr>
+          <w:rFonts w:asciiTheme="minorHAnsi" w:eastAsiaTheme="minorHAnsi" w:hAnsiTheme="minorHAnsi" w:cstheme="minorBidi"/>
+          <w:color w:val="auto"/>
+          <w:sz w:val="22"/>
+          <w:szCs w:val="22"/>
+        </w:rPr>
+        <w:t>atched</w:t>
+      </w:r>
+      <w:proofErr w:type="spellEnd"/>
+      <w:r>
+        <w:rPr>
+          <w:rFonts w:asciiTheme="minorHAnsi" w:eastAsiaTheme="minorHAnsi" w:hAnsiTheme="minorHAnsi" w:cstheme="minorBidi"/>
+          <w:color w:val="auto"/>
+          <w:sz w:val="22"/>
+          <w:szCs w:val="22"/>
+        </w:rPr>
+        <w:t xml:space="preserve"> against a database of feature points for which the 3D locations are </w:t>
       </w:r>
       <w:r>
         <w:rPr>
@@ -705,7 +1129,25 @@
           <w:sz w:val="22"/>
           <w:szCs w:val="22"/>
         </w:rPr>
-        <w:t xml:space="preserve"> there were still a key number of limitations such as detecting reﬂective and shiny surfaces on the car, due to the fact that not many features could be extracted. Another limitation was dealing with occlusion especially if a person happened to be standing anywhere near the object being detected. One ﬁnal challenge met was dealing with robustness, due to having to deal with diﬀerent environments in which the object would be in in order to improve object recognition and be able to generalize.</w:t>
+        <w:t xml:space="preserve"> there were still a key number of limitations such as detecting reﬂective and shiny surfaces on the car, </w:t>
+      </w:r>
+      <w:r>
+        <w:rPr>
+          <w:rFonts w:asciiTheme="minorHAnsi" w:eastAsiaTheme="minorHAnsi" w:hAnsiTheme="minorHAnsi" w:cstheme="minorBidi"/>
+          <w:color w:val="auto"/>
+          <w:sz w:val="22"/>
+          <w:szCs w:val="22"/>
+        </w:rPr>
+        <w:t>since</w:t>
+      </w:r>
+      <w:r>
+        <w:rPr>
+          <w:rFonts w:asciiTheme="minorHAnsi" w:eastAsiaTheme="minorHAnsi" w:hAnsiTheme="minorHAnsi" w:cstheme="minorBidi"/>
+          <w:color w:val="auto"/>
+          <w:sz w:val="22"/>
+          <w:szCs w:val="22"/>
+        </w:rPr>
+        <w:t xml:space="preserve"> not many features could be extracted. Another limitation was dealing with occlusion especially if a person happened to be standing anywhere near the object being detected. One ﬁnal challenge met was dealing with robustness, due to having to deal with diﬀerent environments in which the object would be in in order to improve object recognition and be able to generalize.</w:t>
       </w:r>
     </w:p>
     <w:p>
@@ -738,7 +1180,54 @@
           <w:sz w:val="22"/>
           <w:szCs w:val="22"/>
         </w:rPr>
-        <w:t xml:space="preserve">According to the research conducted in [27], in order to solve the occlusion problem within current Augmented Reality technology a S-G Hybrid Recognition method was implemented. The approach takes “advantage of robustness of the SURF feature-based object identiﬁcation and combine it with high reliability and eﬀectiveness of the </w:t>
+        <w:t>According to the research conducted in [27], in order to solve the occlusion problem within current Augmented Reality technology a S-G Hybrid Recognition method was implemented. The approach takes “</w:t>
+      </w:r>
+      <w:r>
+        <w:rPr>
+          <w:rFonts w:asciiTheme="minorHAnsi" w:eastAsiaTheme="minorHAnsi" w:hAnsiTheme="minorHAnsi" w:cstheme="minorBidi"/>
+          <w:color w:val="auto"/>
+          <w:sz w:val="22"/>
+          <w:szCs w:val="22"/>
+        </w:rPr>
+        <w:t>[</w:t>
+      </w:r>
+      <w:r>
+        <w:rPr>
+          <w:rFonts w:asciiTheme="minorHAnsi" w:eastAsiaTheme="minorHAnsi" w:hAnsiTheme="minorHAnsi" w:cstheme="minorBidi"/>
+          <w:color w:val="auto"/>
+          <w:sz w:val="22"/>
+          <w:szCs w:val="22"/>
+        </w:rPr>
+        <w:t>a</w:t>
+      </w:r>
+      <w:r>
+        <w:rPr>
+          <w:rFonts w:asciiTheme="minorHAnsi" w:eastAsiaTheme="minorHAnsi" w:hAnsiTheme="minorHAnsi" w:cstheme="minorBidi"/>
+          <w:color w:val="auto"/>
+          <w:sz w:val="22"/>
+          <w:szCs w:val="22"/>
+        </w:rPr>
+        <w:t>]</w:t>
+      </w:r>
+      <w:proofErr w:type="spellStart"/>
+      <w:r>
+        <w:rPr>
+          <w:rFonts w:asciiTheme="minorHAnsi" w:eastAsiaTheme="minorHAnsi" w:hAnsiTheme="minorHAnsi" w:cstheme="minorBidi"/>
+          <w:color w:val="auto"/>
+          <w:sz w:val="22"/>
+          <w:szCs w:val="22"/>
+        </w:rPr>
+        <w:t>dvantage</w:t>
+      </w:r>
+      <w:proofErr w:type="spellEnd"/>
+      <w:r>
+        <w:rPr>
+          <w:rFonts w:asciiTheme="minorHAnsi" w:eastAsiaTheme="minorHAnsi" w:hAnsiTheme="minorHAnsi" w:cstheme="minorBidi"/>
+          <w:color w:val="auto"/>
+          <w:sz w:val="22"/>
+          <w:szCs w:val="22"/>
+        </w:rPr>
+        <w:t xml:space="preserve"> of robustness of the SURF feature-based object identiﬁcation and combine it with high reliability and eﬀectiveness of the </w:t>
       </w:r>
       <w:proofErr w:type="spellStart"/>
       <w:r>
@@ -758,7 +1247,27 @@
           <w:sz w:val="22"/>
           <w:szCs w:val="22"/>
         </w:rPr>
-        <w:t xml:space="preserve"> error correction code detection”[27]. SURF along with SIFT are two traditional vision approaches commonly used for </w:t>
+        <w:t xml:space="preserve"> error correction code </w:t>
+      </w:r>
+      <w:proofErr w:type="gramStart"/>
+      <w:r>
+        <w:rPr>
+          <w:rFonts w:asciiTheme="minorHAnsi" w:eastAsiaTheme="minorHAnsi" w:hAnsiTheme="minorHAnsi" w:cstheme="minorBidi"/>
+          <w:color w:val="auto"/>
+          <w:sz w:val="22"/>
+          <w:szCs w:val="22"/>
+        </w:rPr>
+        <w:t>detection”[</w:t>
+      </w:r>
+      <w:proofErr w:type="gramEnd"/>
+      <w:r>
+        <w:rPr>
+          <w:rFonts w:asciiTheme="minorHAnsi" w:eastAsiaTheme="minorHAnsi" w:hAnsiTheme="minorHAnsi" w:cstheme="minorBidi"/>
+          <w:color w:val="auto"/>
+          <w:sz w:val="22"/>
+          <w:szCs w:val="22"/>
+        </w:rPr>
+        <w:t xml:space="preserve">27]. SURF along with SIFT are two traditional vision approaches commonly used for </w:t>
       </w:r>
       <w:r>
         <w:rPr>
@@ -816,7 +1325,43 @@
           <w:sz w:val="22"/>
           <w:szCs w:val="22"/>
         </w:rPr>
-        <w:t xml:space="preserve"> error correction code (ECC) can be composed of a large white square in the top left corner and e.g. 24 black or white squares that encode a number. The large square provides information about the marker orientation”[27]. They tested the three main aspects which may hinder an AR application; distance variance, angle </w:t>
+        <w:t xml:space="preserve"> error correction code (ECC) can be composed of a large white square in the top left corner and e.g. 24 black or white squares that encode a number. The large square provides information about the marker </w:t>
+      </w:r>
+      <w:r>
+        <w:rPr>
+          <w:rFonts w:asciiTheme="minorHAnsi" w:eastAsiaTheme="minorHAnsi" w:hAnsiTheme="minorHAnsi" w:cstheme="minorBidi"/>
+          <w:color w:val="auto"/>
+          <w:sz w:val="22"/>
+          <w:szCs w:val="22"/>
+        </w:rPr>
+        <w:t>orientation” [</w:t>
+      </w:r>
+      <w:r>
+        <w:rPr>
+          <w:rFonts w:asciiTheme="minorHAnsi" w:eastAsiaTheme="minorHAnsi" w:hAnsiTheme="minorHAnsi" w:cstheme="minorBidi"/>
+          <w:color w:val="auto"/>
+          <w:sz w:val="22"/>
+          <w:szCs w:val="22"/>
+        </w:rPr>
+        <w:t xml:space="preserve">27]. They tested the three main aspects which may hinder an AR </w:t>
+      </w:r>
+      <w:r>
+        <w:rPr>
+          <w:rFonts w:asciiTheme="minorHAnsi" w:eastAsiaTheme="minorHAnsi" w:hAnsiTheme="minorHAnsi" w:cstheme="minorBidi"/>
+          <w:color w:val="auto"/>
+          <w:sz w:val="22"/>
+          <w:szCs w:val="22"/>
+        </w:rPr>
+        <w:t>application:</w:t>
+      </w:r>
+      <w:r>
+        <w:rPr>
+          <w:rFonts w:asciiTheme="minorHAnsi" w:eastAsiaTheme="minorHAnsi" w:hAnsiTheme="minorHAnsi" w:cstheme="minorBidi"/>
+          <w:color w:val="auto"/>
+          <w:sz w:val="22"/>
+          <w:szCs w:val="22"/>
+        </w:rPr>
+        <w:t xml:space="preserve"> distance variance, angle </w:t>
       </w:r>
       <w:r>
         <w:rPr>
@@ -855,7 +1400,64 @@
           <w:sz w:val="22"/>
           <w:szCs w:val="22"/>
         </w:rPr>
-        <w:t xml:space="preserve">Another approach into solving the occlusion problem in augmented reality is by applying deep learning techniques as described in [13]. In this research, they “present a temporal 6-DOF tracking method which leverages deep learning to achieve state-of-the-art performance on challenging datasets of real world </w:t>
+        <w:lastRenderedPageBreak/>
+        <w:t>Another approach into solving the occlusion problem in augmented reality is by applying deep learning techniques as described in [13]. In this research, they “</w:t>
+      </w:r>
+      <w:r>
+        <w:rPr>
+          <w:rFonts w:asciiTheme="minorHAnsi" w:eastAsiaTheme="minorHAnsi" w:hAnsiTheme="minorHAnsi" w:cstheme="minorBidi"/>
+          <w:color w:val="auto"/>
+          <w:sz w:val="22"/>
+          <w:szCs w:val="22"/>
+        </w:rPr>
+        <w:t>[</w:t>
+      </w:r>
+      <w:r>
+        <w:rPr>
+          <w:rFonts w:asciiTheme="minorHAnsi" w:eastAsiaTheme="minorHAnsi" w:hAnsiTheme="minorHAnsi" w:cstheme="minorBidi"/>
+          <w:color w:val="auto"/>
+          <w:sz w:val="22"/>
+          <w:szCs w:val="22"/>
+        </w:rPr>
+        <w:t>p</w:t>
+      </w:r>
+      <w:r>
+        <w:rPr>
+          <w:rFonts w:asciiTheme="minorHAnsi" w:eastAsiaTheme="minorHAnsi" w:hAnsiTheme="minorHAnsi" w:cstheme="minorBidi"/>
+          <w:color w:val="auto"/>
+          <w:sz w:val="22"/>
+          <w:szCs w:val="22"/>
+        </w:rPr>
+        <w:t>]</w:t>
+      </w:r>
+      <w:r>
+        <w:rPr>
+          <w:rFonts w:asciiTheme="minorHAnsi" w:eastAsiaTheme="minorHAnsi" w:hAnsiTheme="minorHAnsi" w:cstheme="minorBidi"/>
+          <w:color w:val="auto"/>
+          <w:sz w:val="22"/>
+          <w:szCs w:val="22"/>
+        </w:rPr>
+        <w:t xml:space="preserve">resent a temporal 6-DOF tracking method which leverages deep learning to achieve state-of-the-art performance on challenging datasets of </w:t>
+      </w:r>
+      <w:proofErr w:type="gramStart"/>
+      <w:r>
+        <w:rPr>
+          <w:rFonts w:asciiTheme="minorHAnsi" w:eastAsiaTheme="minorHAnsi" w:hAnsiTheme="minorHAnsi" w:cstheme="minorBidi"/>
+          <w:color w:val="auto"/>
+          <w:sz w:val="22"/>
+          <w:szCs w:val="22"/>
+        </w:rPr>
+        <w:t>real world</w:t>
+      </w:r>
+      <w:proofErr w:type="gramEnd"/>
+      <w:r>
+        <w:rPr>
+          <w:rFonts w:asciiTheme="minorHAnsi" w:eastAsiaTheme="minorHAnsi" w:hAnsiTheme="minorHAnsi" w:cstheme="minorBidi"/>
+          <w:color w:val="auto"/>
+          <w:sz w:val="22"/>
+          <w:szCs w:val="22"/>
+        </w:rPr>
+        <w:t xml:space="preserve"> </w:t>
       </w:r>
       <w:r>
         <w:rPr>
@@ -891,7 +1493,43 @@
           <w:sz w:val="22"/>
           <w:szCs w:val="22"/>
         </w:rPr>
-        <w:t xml:space="preserve">; ﬁrst one was using a frame to capture the object in its predicted position, and secondly the frame of the object’s actual position. “To encourage the network to be robust to a variety of situations, we synthesize both these frames by rendering a 3D model of the object and simulating realistic capture conditions including object positions, backgrounds, noise, and </w:t>
+        <w:t>; ﬁrst one was using a frame to capture the object in its predicted position, and secondly the frame of the object’s actual position. “</w:t>
+      </w:r>
+      <w:r>
+        <w:rPr>
+          <w:rFonts w:asciiTheme="minorHAnsi" w:eastAsiaTheme="minorHAnsi" w:hAnsiTheme="minorHAnsi" w:cstheme="minorBidi"/>
+          <w:color w:val="auto"/>
+          <w:sz w:val="22"/>
+          <w:szCs w:val="22"/>
+        </w:rPr>
+        <w:t>[</w:t>
+      </w:r>
+      <w:r>
+        <w:rPr>
+          <w:rFonts w:asciiTheme="minorHAnsi" w:eastAsiaTheme="minorHAnsi" w:hAnsiTheme="minorHAnsi" w:cstheme="minorBidi"/>
+          <w:color w:val="auto"/>
+          <w:sz w:val="22"/>
+          <w:szCs w:val="22"/>
+        </w:rPr>
+        <w:t>T</w:t>
+      </w:r>
+      <w:r>
+        <w:rPr>
+          <w:rFonts w:asciiTheme="minorHAnsi" w:eastAsiaTheme="minorHAnsi" w:hAnsiTheme="minorHAnsi" w:cstheme="minorBidi"/>
+          <w:color w:val="auto"/>
+          <w:sz w:val="22"/>
+          <w:szCs w:val="22"/>
+        </w:rPr>
+        <w:t>]</w:t>
+      </w:r>
+      <w:r>
+        <w:rPr>
+          <w:rFonts w:asciiTheme="minorHAnsi" w:eastAsiaTheme="minorHAnsi" w:hAnsiTheme="minorHAnsi" w:cstheme="minorBidi"/>
+          <w:color w:val="auto"/>
+          <w:sz w:val="22"/>
+          <w:szCs w:val="22"/>
+        </w:rPr>
+        <w:t xml:space="preserve">o encourage the network to be robust to a variety of situations, we synthesize both these frames by rendering a 3D model of the object and simulating realistic capture conditions including object positions, backgrounds, noise, and </w:t>
       </w:r>
       <w:r>
         <w:rPr>
@@ -960,19 +1598,71 @@
           <w:sz w:val="22"/>
           <w:szCs w:val="22"/>
         </w:rPr>
-        <w:t xml:space="preserve"> hence the network takes less processing time to train and test. In [26], is presented “YOLO-LITE, a real-time object detection model developed to run on portable devices such as a laptop or </w:t>
-      </w:r>
-      <w:proofErr w:type="spellStart"/>
-      <w:r>
-        <w:rPr>
-          <w:rFonts w:asciiTheme="minorHAnsi" w:eastAsiaTheme="minorHAnsi" w:hAnsiTheme="minorHAnsi" w:cstheme="minorBidi"/>
-          <w:color w:val="auto"/>
-          <w:sz w:val="22"/>
-          <w:szCs w:val="22"/>
-        </w:rPr>
-        <w:t>cellphone</w:t>
-      </w:r>
-      <w:proofErr w:type="spellEnd"/>
+        <w:t xml:space="preserve"> hence the network takes less processing time to train and test. In [26], is presented “</w:t>
+      </w:r>
+      <w:r>
+        <w:rPr>
+          <w:rFonts w:asciiTheme="minorHAnsi" w:eastAsiaTheme="minorHAnsi" w:hAnsiTheme="minorHAnsi" w:cstheme="minorBidi"/>
+          <w:color w:val="auto"/>
+          <w:sz w:val="22"/>
+          <w:szCs w:val="22"/>
+        </w:rPr>
+        <w:t>[</w:t>
+      </w:r>
+      <w:r>
+        <w:rPr>
+          <w:rFonts w:asciiTheme="minorHAnsi" w:eastAsiaTheme="minorHAnsi" w:hAnsiTheme="minorHAnsi" w:cstheme="minorBidi"/>
+          <w:color w:val="auto"/>
+          <w:sz w:val="22"/>
+          <w:szCs w:val="22"/>
+        </w:rPr>
+        <w:t>Y</w:t>
+      </w:r>
+      <w:r>
+        <w:rPr>
+          <w:rFonts w:asciiTheme="minorHAnsi" w:eastAsiaTheme="minorHAnsi" w:hAnsiTheme="minorHAnsi" w:cstheme="minorBidi"/>
+          <w:color w:val="auto"/>
+          <w:sz w:val="22"/>
+          <w:szCs w:val="22"/>
+        </w:rPr>
+        <w:t>]</w:t>
+      </w:r>
+      <w:r>
+        <w:rPr>
+          <w:rFonts w:asciiTheme="minorHAnsi" w:eastAsiaTheme="minorHAnsi" w:hAnsiTheme="minorHAnsi" w:cstheme="minorBidi"/>
+          <w:color w:val="auto"/>
+          <w:sz w:val="22"/>
+          <w:szCs w:val="22"/>
+        </w:rPr>
+        <w:t xml:space="preserve">OLO-LITE, a real-time object detection model developed to run on portable devices such as a laptop or </w:t>
+      </w:r>
+      <w:r>
+        <w:rPr>
+          <w:rFonts w:asciiTheme="minorHAnsi" w:eastAsiaTheme="minorHAnsi" w:hAnsiTheme="minorHAnsi" w:cstheme="minorBidi"/>
+          <w:color w:val="auto"/>
+          <w:sz w:val="22"/>
+          <w:szCs w:val="22"/>
+        </w:rPr>
+        <w:t>cell</w:t>
+      </w:r>
+      <w:r>
+        <w:rPr>
+          <w:rFonts w:asciiTheme="minorHAnsi" w:eastAsiaTheme="minorHAnsi" w:hAnsiTheme="minorHAnsi" w:cstheme="minorBidi"/>
+          <w:color w:val="auto"/>
+          <w:sz w:val="22"/>
+          <w:szCs w:val="22"/>
+        </w:rPr>
+        <w:t xml:space="preserve"> </w:t>
+      </w:r>
+      <w:r>
+        <w:rPr>
+          <w:rFonts w:asciiTheme="minorHAnsi" w:eastAsiaTheme="minorHAnsi" w:hAnsiTheme="minorHAnsi" w:cstheme="minorBidi"/>
+          <w:color w:val="auto"/>
+          <w:sz w:val="22"/>
+          <w:szCs w:val="22"/>
+        </w:rPr>
+        <w:t>phone</w:t>
+      </w:r>
       <w:r>
         <w:rPr>
           <w:rFonts w:asciiTheme="minorHAnsi" w:eastAsiaTheme="minorHAnsi" w:hAnsiTheme="minorHAnsi" w:cstheme="minorBidi"/>
@@ -1016,7 +1706,54 @@
           <w:sz w:val="22"/>
           <w:szCs w:val="22"/>
         </w:rPr>
-        <w:t xml:space="preserve">“You Only Look Once (YOLO) was developed to create a one step process involving detection and </w:t>
+        <w:t>“</w:t>
+      </w:r>
+      <w:r>
+        <w:rPr>
+          <w:rFonts w:asciiTheme="minorHAnsi" w:eastAsiaTheme="minorHAnsi" w:hAnsiTheme="minorHAnsi" w:cstheme="minorBidi"/>
+          <w:color w:val="auto"/>
+          <w:sz w:val="22"/>
+          <w:szCs w:val="22"/>
+        </w:rPr>
+        <w:t>[</w:t>
+      </w:r>
+      <w:r>
+        <w:rPr>
+          <w:rFonts w:asciiTheme="minorHAnsi" w:eastAsiaTheme="minorHAnsi" w:hAnsiTheme="minorHAnsi" w:cstheme="minorBidi"/>
+          <w:color w:val="auto"/>
+          <w:sz w:val="22"/>
+          <w:szCs w:val="22"/>
+        </w:rPr>
+        <w:t>Y</w:t>
+      </w:r>
+      <w:r>
+        <w:rPr>
+          <w:rFonts w:asciiTheme="minorHAnsi" w:eastAsiaTheme="minorHAnsi" w:hAnsiTheme="minorHAnsi" w:cstheme="minorBidi"/>
+          <w:color w:val="auto"/>
+          <w:sz w:val="22"/>
+          <w:szCs w:val="22"/>
+        </w:rPr>
+        <w:t>]</w:t>
+      </w:r>
+      <w:proofErr w:type="spellStart"/>
+      <w:r>
+        <w:rPr>
+          <w:rFonts w:asciiTheme="minorHAnsi" w:eastAsiaTheme="minorHAnsi" w:hAnsiTheme="minorHAnsi" w:cstheme="minorBidi"/>
+          <w:color w:val="auto"/>
+          <w:sz w:val="22"/>
+          <w:szCs w:val="22"/>
+        </w:rPr>
+        <w:t>ou</w:t>
+      </w:r>
+      <w:proofErr w:type="spellEnd"/>
+      <w:r>
+        <w:rPr>
+          <w:rFonts w:asciiTheme="minorHAnsi" w:eastAsiaTheme="minorHAnsi" w:hAnsiTheme="minorHAnsi" w:cstheme="minorBidi"/>
+          <w:color w:val="auto"/>
+          <w:sz w:val="22"/>
+          <w:szCs w:val="22"/>
+        </w:rPr>
+        <w:t xml:space="preserve"> Only Look Once (YOLO) was developed to create a one step process involving detection and </w:t>
       </w:r>
       <w:r>
         <w:rPr>
@@ -1096,6 +1833,10 @@
       </w:r>
     </w:p>
     <w:p>
+      <w:bookmarkStart w:id="0" w:name="_GoBack"/>
+      <w:bookmarkEnd w:id="0"/>
+    </w:p>
+    <w:p>
       <w:pPr>
         <w:pStyle w:val="Heading2"/>
         <w:jc w:val="both"/>
@@ -1109,7 +1850,15 @@
         <w:jc w:val="both"/>
       </w:pPr>
       <w:r>
-        <w:t>Diﬀerent approaches were deﬁned and revised in this chapter. Traditional computer vision techniques, deep learning techniques, recommender systems, and augmented reality solutions were studied to obtain relevant information to acquire a state of the art Workplace Assistant Augmented Reality application. In the following chapters, the design and implementation of the proposed method shall be presented.</w:t>
+        <w:t xml:space="preserve">Diﬀerent approaches were deﬁned and revised in this chapter. Traditional computer vision techniques, deep learning techniques, recommender systems, and augmented reality solutions were studied to obtain relevant information to acquire a </w:t>
+      </w:r>
+      <w:proofErr w:type="gramStart"/>
+      <w:r>
+        <w:t>state of the art</w:t>
+      </w:r>
+      <w:proofErr w:type="gramEnd"/>
+      <w:r>
+        <w:t xml:space="preserve"> Workplace Assistant Augmented Reality application. In the following chapters, the design and implementation of the proposed method shall be presented.</w:t>
       </w:r>
     </w:p>
     <w:p>
@@ -1237,14 +1986,23 @@
       </w:r>
       <w:proofErr w:type="spellEnd"/>
       <w:r>
-        <w:t>, Andreas Geiger, and Carsten Rother. Augmented reality meets computer vision : Eﬃcient data generation for urban driving scenes. International Journal of Computer Vision, 08 2017.</w:t>
-      </w:r>
-    </w:p>
-    <w:p>
-      <w:pPr>
-        <w:jc w:val="both"/>
-      </w:pPr>
-      <w:r>
+        <w:t xml:space="preserve">, Andreas Geiger, and Carsten Rother. Augmented reality meets computer </w:t>
+      </w:r>
+      <w:proofErr w:type="gramStart"/>
+      <w:r>
+        <w:t>vision :</w:t>
+      </w:r>
+      <w:proofErr w:type="gramEnd"/>
+      <w:r>
+        <w:t xml:space="preserve"> Eﬃcient data generation for urban driving scenes. International Journal of Computer Vision, 08 2017.</w:t>
+      </w:r>
+    </w:p>
+    <w:p>
+      <w:pPr>
+        <w:jc w:val="both"/>
+      </w:pPr>
+      <w:r>
+        <w:lastRenderedPageBreak/>
         <w:t xml:space="preserve">[7] Nader </w:t>
       </w:r>
       <w:proofErr w:type="spellStart"/>
@@ -1344,12 +2102,17 @@
         <w:t xml:space="preserve">[10] Carlos Plaza de Miguel. </w:t>
       </w:r>
       <w:proofErr w:type="spellStart"/>
+      <w:proofErr w:type="gramStart"/>
       <w:r>
         <w:t>Arlodge</w:t>
       </w:r>
       <w:proofErr w:type="spellEnd"/>
       <w:r>
-        <w:t xml:space="preserve"> : Context-aware recommender system based on augmented reality to assist on the accommodation search process. 2014.</w:t>
+        <w:t xml:space="preserve"> :</w:t>
+      </w:r>
+      <w:proofErr w:type="gramEnd"/>
+      <w:r>
+        <w:t xml:space="preserve"> Context-aware recommender system based on augmented reality to assist on the accommodation search process. 2014.</w:t>
       </w:r>
     </w:p>
     <w:p>
@@ -1397,60 +2160,348 @@
         <w:jc w:val="both"/>
       </w:pPr>
       <w:r>
+        <w:t xml:space="preserve">[12] James Ford and Tobias </w:t>
+      </w:r>
+      <w:proofErr w:type="spellStart"/>
+      <w:r>
+        <w:t>Ho¨llerer</w:t>
+      </w:r>
+      <w:proofErr w:type="spellEnd"/>
+      <w:r>
+        <w:t>. Augmented reality: Information for workplace decision-makers, managers, workers and researchers. 02 2020.</w:t>
+      </w:r>
+    </w:p>
+    <w:p>
+      <w:pPr>
+        <w:jc w:val="both"/>
+      </w:pPr>
+      <w:r>
+        <w:t xml:space="preserve">[13] Mathieu </w:t>
+      </w:r>
+      <w:proofErr w:type="spellStart"/>
+      <w:r>
+        <w:t>Garon</w:t>
+      </w:r>
+      <w:proofErr w:type="spellEnd"/>
+      <w:r>
+        <w:t xml:space="preserve"> and </w:t>
+      </w:r>
+      <w:proofErr w:type="spellStart"/>
+      <w:r>
+        <w:t>Jean-Fran¸cois</w:t>
+      </w:r>
+      <w:proofErr w:type="spellEnd"/>
+      <w:r>
+        <w:t xml:space="preserve"> Lalonde. Deep 6-DOF tracking. IEEE Transactions on Visualization and Computer Graphics, 23(11), 2017.</w:t>
+      </w:r>
+    </w:p>
+    <w:p>
+      <w:pPr>
+        <w:jc w:val="both"/>
+      </w:pPr>
+      <w:r>
+        <w:t xml:space="preserve">[14] Ivar </w:t>
+      </w:r>
+      <w:proofErr w:type="spellStart"/>
+      <w:r>
+        <w:t>Grahn</w:t>
+      </w:r>
+      <w:proofErr w:type="spellEnd"/>
+      <w:r>
+        <w:t xml:space="preserve">. The </w:t>
+      </w:r>
+      <w:proofErr w:type="spellStart"/>
+      <w:r>
+        <w:t>vuforia</w:t>
+      </w:r>
+      <w:proofErr w:type="spellEnd"/>
+      <w:r>
+        <w:t xml:space="preserve"> </w:t>
+      </w:r>
+      <w:proofErr w:type="spellStart"/>
+      <w:r>
+        <w:t>sdk</w:t>
+      </w:r>
+      <w:proofErr w:type="spellEnd"/>
+      <w:r>
+        <w:t xml:space="preserve"> and unity3d game </w:t>
+      </w:r>
+      <w:proofErr w:type="gramStart"/>
+      <w:r>
+        <w:t>engine :</w:t>
+      </w:r>
+      <w:proofErr w:type="gramEnd"/>
+      <w:r>
+        <w:t xml:space="preserve"> Evaluating performance on android devices. 2017.</w:t>
+      </w:r>
+    </w:p>
+    <w:p>
+      <w:pPr>
+        <w:jc w:val="both"/>
+      </w:pPr>
+      <w:r>
+        <w:t xml:space="preserve">[15] Isabelle Guyon and </w:t>
+      </w:r>
+      <w:proofErr w:type="spellStart"/>
+      <w:r>
+        <w:t>Andr´e</w:t>
+      </w:r>
+      <w:proofErr w:type="spellEnd"/>
+      <w:r>
+        <w:t xml:space="preserve"> </w:t>
+      </w:r>
+      <w:proofErr w:type="spellStart"/>
+      <w:r>
+        <w:t>Elisseeﬀ</w:t>
+      </w:r>
+      <w:proofErr w:type="spellEnd"/>
+      <w:r>
+        <w:t>. An Introduction to Feature Extraction, volume 207, pages 1–25. 11 2008.</w:t>
+      </w:r>
+    </w:p>
+    <w:p>
+      <w:pPr>
+        <w:jc w:val="both"/>
+      </w:pPr>
+      <w:r>
+        <w:t xml:space="preserve">[16] T. Haritos and N. D. </w:t>
+      </w:r>
+      <w:proofErr w:type="spellStart"/>
+      <w:r>
+        <w:t>Macchiarella</w:t>
+      </w:r>
+      <w:proofErr w:type="spellEnd"/>
+      <w:r>
+        <w:t>. A mobile application of augmented reality for aerospace maintenance training. In 24th Digital Avionics Systems Conference, volume 1, pages 5.B.3–5.1, Oct 2005.</w:t>
+      </w:r>
+    </w:p>
+    <w:p>
+      <w:pPr>
+        <w:jc w:val="both"/>
+      </w:pPr>
+      <w:r>
+        <w:t xml:space="preserve">[17] Alexandro Simonetti </w:t>
+      </w:r>
+      <w:proofErr w:type="spellStart"/>
+      <w:r>
+        <w:t>Ib´an˜ez</w:t>
+      </w:r>
+      <w:proofErr w:type="spellEnd"/>
+      <w:r>
+        <w:t xml:space="preserve"> and </w:t>
+      </w:r>
+      <w:proofErr w:type="spellStart"/>
+      <w:r>
+        <w:t>Josep</w:t>
+      </w:r>
+      <w:proofErr w:type="spellEnd"/>
+      <w:r>
+        <w:t xml:space="preserve"> Paredes </w:t>
+      </w:r>
+      <w:proofErr w:type="spellStart"/>
+      <w:r>
+        <w:t>Figueras</w:t>
+      </w:r>
+      <w:proofErr w:type="spellEnd"/>
+      <w:r>
+        <w:t xml:space="preserve">. Vuforia v1.5 </w:t>
+      </w:r>
+      <w:proofErr w:type="spellStart"/>
+      <w:r>
+        <w:t>sdk</w:t>
+      </w:r>
+      <w:proofErr w:type="spellEnd"/>
+      <w:r>
+        <w:t>: Analysis and evaluation of capabilities. 2013.</w:t>
+      </w:r>
+    </w:p>
+    <w:p>
+      <w:pPr>
+        <w:jc w:val="both"/>
+      </w:pPr>
+      <w:r>
+        <w:t xml:space="preserve">[18] </w:t>
+      </w:r>
+      <w:proofErr w:type="spellStart"/>
+      <w:r>
+        <w:t>Sumitkumar</w:t>
+      </w:r>
+      <w:proofErr w:type="spellEnd"/>
+      <w:r>
+        <w:t xml:space="preserve"> </w:t>
+      </w:r>
+      <w:proofErr w:type="spellStart"/>
+      <w:r>
+        <w:t>Kanoje</w:t>
+      </w:r>
+      <w:proofErr w:type="spellEnd"/>
+      <w:r>
+        <w:t xml:space="preserve">, Sheetal </w:t>
+      </w:r>
+      <w:proofErr w:type="spellStart"/>
+      <w:r>
+        <w:t>Girase</w:t>
+      </w:r>
+      <w:proofErr w:type="spellEnd"/>
+      <w:r>
+        <w:t xml:space="preserve">, and </w:t>
+      </w:r>
+      <w:proofErr w:type="spellStart"/>
+      <w:r>
+        <w:t>Debajyoti</w:t>
+      </w:r>
+      <w:proofErr w:type="spellEnd"/>
+      <w:r>
+        <w:t xml:space="preserve"> Mukhopadhyay. User proﬁling trends, techniques and applications. </w:t>
+      </w:r>
+      <w:proofErr w:type="spellStart"/>
+      <w:r>
+        <w:t>ArXiv</w:t>
+      </w:r>
+      <w:proofErr w:type="spellEnd"/>
+      <w:r>
+        <w:t>, abs/1503.07474, 2015.</w:t>
+      </w:r>
+    </w:p>
+    <w:p>
+      <w:pPr>
+        <w:jc w:val="both"/>
+      </w:pPr>
+      <w:r>
+        <w:t xml:space="preserve">[19] </w:t>
+      </w:r>
+      <w:proofErr w:type="spellStart"/>
+      <w:r>
+        <w:t>Sumitkumar</w:t>
+      </w:r>
+      <w:proofErr w:type="spellEnd"/>
+      <w:r>
+        <w:t xml:space="preserve"> </w:t>
+      </w:r>
+      <w:proofErr w:type="spellStart"/>
+      <w:r>
+        <w:t>Kanoje</w:t>
+      </w:r>
+      <w:proofErr w:type="spellEnd"/>
+      <w:r>
+        <w:t xml:space="preserve">, </w:t>
+      </w:r>
+      <w:proofErr w:type="spellStart"/>
+      <w:r>
+        <w:t>Debajyoti</w:t>
+      </w:r>
+      <w:proofErr w:type="spellEnd"/>
+      <w:r>
+        <w:t xml:space="preserve"> Mukhopadhyay, and Sheetal </w:t>
+      </w:r>
+      <w:proofErr w:type="spellStart"/>
+      <w:r>
+        <w:t>Girase</w:t>
+      </w:r>
+      <w:proofErr w:type="spellEnd"/>
+      <w:r>
+        <w:t>. User proﬁling for university recommender system using automatic information retrieval. Procedia Computer Science, 78:5 – 12, 2016. 1st International Conference on Information Security Privacy 2015.</w:t>
+      </w:r>
+    </w:p>
+    <w:p>
+      <w:pPr>
+        <w:jc w:val="both"/>
+      </w:pPr>
+      <w:r>
+        <w:t xml:space="preserve">[20] Sneha </w:t>
+      </w:r>
+      <w:proofErr w:type="spellStart"/>
+      <w:r>
+        <w:t>kasetty</w:t>
+      </w:r>
+      <w:proofErr w:type="spellEnd"/>
+      <w:r>
+        <w:t xml:space="preserve"> </w:t>
+      </w:r>
+      <w:proofErr w:type="spellStart"/>
+      <w:r>
+        <w:t>sudarshan</w:t>
+      </w:r>
+      <w:proofErr w:type="spellEnd"/>
+      <w:r>
+        <w:t>. AUGMENTED REALITY IN MOBILE DEVICES. PhD thesis, 05 2017.</w:t>
+      </w:r>
+    </w:p>
+    <w:p>
+      <w:pPr>
+        <w:jc w:val="both"/>
+      </w:pPr>
+      <w:r>
+        <w:t xml:space="preserve">[21] Stan </w:t>
+      </w:r>
+      <w:proofErr w:type="spellStart"/>
+      <w:r>
+        <w:t>Kurkovsky</w:t>
+      </w:r>
+      <w:proofErr w:type="spellEnd"/>
+      <w:r>
+        <w:t xml:space="preserve">, Ranjana Koshy, Vivian Novak, and Peter </w:t>
+      </w:r>
+      <w:proofErr w:type="spellStart"/>
+      <w:r>
+        <w:t>Szul</w:t>
+      </w:r>
+      <w:proofErr w:type="spellEnd"/>
+      <w:r>
+        <w:t>. Current issues in handheld augmented reality. pages 68–72, 06 2012.</w:t>
+      </w:r>
+    </w:p>
+    <w:p>
+      <w:pPr>
+        <w:jc w:val="both"/>
+      </w:pPr>
+      <w:r>
+        <w:t>[22] Andy Lee. Comparing deep neural networks and traditional vision algorithms in mobile robotics. 2016.</w:t>
+      </w:r>
+    </w:p>
+    <w:p>
+      <w:pPr>
+        <w:jc w:val="both"/>
+      </w:pPr>
+      <w:r>
+        <w:t xml:space="preserve">[23] Vincent </w:t>
+      </w:r>
+      <w:proofErr w:type="spellStart"/>
+      <w:r>
+        <w:t>Lepetit</w:t>
+      </w:r>
+      <w:proofErr w:type="spellEnd"/>
+      <w:r>
+        <w:t>. On computer vision for augmented reality. pages 13 – 16, 08 2008.</w:t>
+      </w:r>
+    </w:p>
+    <w:p>
+      <w:pPr>
+        <w:jc w:val="both"/>
+      </w:pPr>
+      <w:r>
+        <w:t xml:space="preserve">[24] David Lowe. Distinctive image features from scale-invariant </w:t>
+      </w:r>
+      <w:proofErr w:type="spellStart"/>
+      <w:r>
+        <w:t>keypoints</w:t>
+      </w:r>
+      <w:proofErr w:type="spellEnd"/>
+      <w:r>
+        <w:t>. International Journal of Computer Vision, 60:91–110, 11 2004.</w:t>
+      </w:r>
+    </w:p>
+    <w:p>
+      <w:pPr>
+        <w:jc w:val="both"/>
+      </w:pPr>
+      <w:r>
         <w:lastRenderedPageBreak/>
-        <w:t xml:space="preserve">[12] James Ford and Tobias </w:t>
-      </w:r>
-      <w:proofErr w:type="spellStart"/>
-      <w:r>
-        <w:t>Ho¨llerer</w:t>
-      </w:r>
-      <w:proofErr w:type="spellEnd"/>
-      <w:r>
-        <w:t>. Augmented reality: Information for workplace decision-makers, managers, workers and researchers. 02 2020.</w:t>
-      </w:r>
-    </w:p>
-    <w:p>
-      <w:pPr>
-        <w:jc w:val="both"/>
-      </w:pPr>
-      <w:r>
-        <w:t xml:space="preserve">[13] Mathieu </w:t>
-      </w:r>
-      <w:proofErr w:type="spellStart"/>
-      <w:r>
-        <w:t>Garon</w:t>
-      </w:r>
-      <w:proofErr w:type="spellEnd"/>
-      <w:r>
-        <w:t xml:space="preserve"> and </w:t>
-      </w:r>
-      <w:proofErr w:type="spellStart"/>
-      <w:r>
-        <w:t>Jean-Fran¸cois</w:t>
-      </w:r>
-      <w:proofErr w:type="spellEnd"/>
-      <w:r>
-        <w:t xml:space="preserve"> Lalonde. Deep 6-DOF tracking. IEEE Transactions on Visualization and Computer Graphics, 23(11), 2017.</w:t>
-      </w:r>
-    </w:p>
-    <w:p>
-      <w:pPr>
-        <w:jc w:val="both"/>
-      </w:pPr>
-      <w:r>
-        <w:t xml:space="preserve">[14] Ivar </w:t>
-      </w:r>
-      <w:proofErr w:type="spellStart"/>
-      <w:r>
-        <w:t>Grahn</w:t>
-      </w:r>
-      <w:proofErr w:type="spellEnd"/>
-      <w:r>
-        <w:t xml:space="preserve">. The </w:t>
-      </w:r>
-      <w:proofErr w:type="spellStart"/>
-      <w:r>
-        <w:t>vuforia</w:t>
+        <w:t xml:space="preserve">[25] </w:t>
+      </w:r>
+      <w:proofErr w:type="spellStart"/>
+      <w:r>
+        <w:t>Paramjinang</w:t>
       </w:r>
       <w:proofErr w:type="spellEnd"/>
       <w:r>
@@ -1458,23 +2509,71 @@
       </w:r>
       <w:proofErr w:type="spellStart"/>
       <w:r>
-        <w:t>sdk</w:t>
-      </w:r>
-      <w:proofErr w:type="spellEnd"/>
-      <w:r>
-        <w:t xml:space="preserve"> and unity3d game engine : Evaluating performance on android devices. 2017.</w:t>
-      </w:r>
-    </w:p>
-    <w:p>
-      <w:pPr>
-        <w:jc w:val="both"/>
-      </w:pPr>
-      <w:r>
-        <w:t xml:space="preserve">[15] Isabelle Guyon and </w:t>
-      </w:r>
-      <w:proofErr w:type="spellStart"/>
-      <w:r>
-        <w:t>Andr´e</w:t>
+        <w:t>Moita</w:t>
+      </w:r>
+      <w:proofErr w:type="spellEnd"/>
+      <w:r>
+        <w:t xml:space="preserve">. Adjustment to the </w:t>
+      </w:r>
+      <w:proofErr w:type="gramStart"/>
+      <w:r>
+        <w:t>work place</w:t>
+      </w:r>
+      <w:proofErr w:type="gramEnd"/>
+      <w:r>
+        <w:t xml:space="preserve"> by new recruits in libraries. Vol.5(2):71–85, 04 2015.</w:t>
+      </w:r>
+    </w:p>
+    <w:p>
+      <w:pPr>
+        <w:jc w:val="both"/>
+      </w:pPr>
+      <w:r>
+        <w:t xml:space="preserve">[26] Jonathan </w:t>
+      </w:r>
+      <w:proofErr w:type="spellStart"/>
+      <w:r>
+        <w:t>Pedoeem</w:t>
+      </w:r>
+      <w:proofErr w:type="spellEnd"/>
+      <w:r>
+        <w:t xml:space="preserve"> and Rachel Huang. YOLO-LITE: A real-time object detection algorithm optimized for non-</w:t>
+      </w:r>
+      <w:proofErr w:type="spellStart"/>
+      <w:r>
+        <w:t>gpu</w:t>
+      </w:r>
+      <w:proofErr w:type="spellEnd"/>
+      <w:r>
+        <w:t xml:space="preserve"> computers. </w:t>
+      </w:r>
+      <w:proofErr w:type="spellStart"/>
+      <w:r>
+        <w:t>CoRR</w:t>
+      </w:r>
+      <w:proofErr w:type="spellEnd"/>
+      <w:r>
+        <w:t>, abs/1811.05588, 2018.</w:t>
+      </w:r>
+    </w:p>
+    <w:p>
+      <w:pPr>
+        <w:jc w:val="both"/>
+      </w:pPr>
+      <w:r>
+        <w:t xml:space="preserve">[27] David </w:t>
+      </w:r>
+      <w:proofErr w:type="spellStart"/>
+      <w:r>
+        <w:t>Proch´azka</w:t>
+      </w:r>
+      <w:proofErr w:type="spellEnd"/>
+      <w:r>
+        <w:t xml:space="preserve">, </w:t>
+      </w:r>
+      <w:proofErr w:type="spellStart"/>
+      <w:r>
+        <w:t>Ondˇrej</w:t>
       </w:r>
       <w:proofErr w:type="spellEnd"/>
       <w:r>
@@ -1482,79 +2581,55 @@
       </w:r>
       <w:proofErr w:type="spellStart"/>
       <w:r>
-        <w:t>Elisseeﬀ</w:t>
-      </w:r>
-      <w:proofErr w:type="spellEnd"/>
-      <w:r>
-        <w:t>. An Introduction to Feature Extraction, volume 207, pages 1–25. 11 2008.</w:t>
-      </w:r>
-    </w:p>
-    <w:p>
-      <w:pPr>
-        <w:jc w:val="both"/>
-      </w:pPr>
-      <w:r>
-        <w:t xml:space="preserve">[16] T. Haritos and N. D. </w:t>
-      </w:r>
-      <w:proofErr w:type="spellStart"/>
-      <w:r>
-        <w:t>Macchiarella</w:t>
-      </w:r>
-      <w:proofErr w:type="spellEnd"/>
-      <w:r>
-        <w:t>. A mobile application of augmented reality for aerospace maintenance training. In 24th Digital Avionics Systems Conference, volume 1, pages 5.B.3–5.1, Oct 2005.</w:t>
-      </w:r>
-    </w:p>
-    <w:p>
-      <w:pPr>
-        <w:jc w:val="both"/>
-      </w:pPr>
-      <w:r>
-        <w:t xml:space="preserve">[17] Alexandro Simonetti </w:t>
-      </w:r>
-      <w:proofErr w:type="spellStart"/>
-      <w:r>
-        <w:t>Ib´an˜ez</w:t>
-      </w:r>
-      <w:proofErr w:type="spellEnd"/>
-      <w:r>
-        <w:t xml:space="preserve"> and </w:t>
-      </w:r>
-      <w:proofErr w:type="spellStart"/>
-      <w:r>
-        <w:t>Josep</w:t>
-      </w:r>
-      <w:proofErr w:type="spellEnd"/>
-      <w:r>
-        <w:t xml:space="preserve"> Paredes </w:t>
-      </w:r>
-      <w:proofErr w:type="spellStart"/>
-      <w:r>
-        <w:t>Figueras</w:t>
-      </w:r>
-      <w:proofErr w:type="spellEnd"/>
-      <w:r>
-        <w:t xml:space="preserve">. Vuforia v1.5 </w:t>
-      </w:r>
-      <w:proofErr w:type="spellStart"/>
-      <w:r>
-        <w:t>sdk</w:t>
-      </w:r>
-      <w:proofErr w:type="spellEnd"/>
-      <w:r>
-        <w:t>: Analysis and evaluation of capabilities. 2013.</w:t>
-      </w:r>
-    </w:p>
-    <w:p>
-      <w:pPr>
-        <w:jc w:val="both"/>
-      </w:pPr>
-      <w:r>
-        <w:t xml:space="preserve">[18] </w:t>
-      </w:r>
-      <w:proofErr w:type="spellStart"/>
-      <w:r>
-        <w:t>Sumitkumar</w:t>
+        <w:t>Popelka</w:t>
+      </w:r>
+      <w:proofErr w:type="spellEnd"/>
+      <w:r>
+        <w:t xml:space="preserve">, Tomas </w:t>
+      </w:r>
+      <w:proofErr w:type="spellStart"/>
+      <w:r>
+        <w:t>Koubek</w:t>
+      </w:r>
+      <w:proofErr w:type="spellEnd"/>
+      <w:r>
+        <w:t xml:space="preserve">, Jaromir </w:t>
+      </w:r>
+      <w:proofErr w:type="spellStart"/>
+      <w:r>
+        <w:t>Landa</w:t>
+      </w:r>
+      <w:proofErr w:type="spellEnd"/>
+      <w:r>
+        <w:t xml:space="preserve">, and Jan </w:t>
+      </w:r>
+      <w:proofErr w:type="spellStart"/>
+      <w:r>
+        <w:t>Kolomaznik</w:t>
+      </w:r>
+      <w:proofErr w:type="spellEnd"/>
+      <w:r>
+        <w:t>. Hybrid surf-</w:t>
+      </w:r>
+      <w:proofErr w:type="spellStart"/>
+      <w:r>
+        <w:t>golay</w:t>
+      </w:r>
+      <w:proofErr w:type="spellEnd"/>
+      <w:r>
+        <w:t xml:space="preserve"> marker detection method for augmented reality applications. Journal of WSCG, 20:197–204, 01 2012.</w:t>
+      </w:r>
+    </w:p>
+    <w:p>
+      <w:pPr>
+        <w:jc w:val="both"/>
+      </w:pPr>
+      <w:r>
+        <w:t xml:space="preserve">[28] Francesco Ricci, </w:t>
+      </w:r>
+      <w:proofErr w:type="spellStart"/>
+      <w:r>
+        <w:t>Lior</w:t>
       </w:r>
       <w:proofErr w:type="spellEnd"/>
       <w:r>
@@ -1562,15 +2637,7 @@
       </w:r>
       <w:proofErr w:type="spellStart"/>
       <w:r>
-        <w:t>Kanoje</w:t>
-      </w:r>
-      <w:proofErr w:type="spellEnd"/>
-      <w:r>
-        <w:t xml:space="preserve">, Sheetal </w:t>
-      </w:r>
-      <w:proofErr w:type="spellStart"/>
-      <w:r>
-        <w:t>Girase</w:t>
+        <w:t>Rokach</w:t>
       </w:r>
       <w:proofErr w:type="spellEnd"/>
       <w:r>
@@ -1578,294 +2645,6 @@
       </w:r>
       <w:proofErr w:type="spellStart"/>
       <w:r>
-        <w:t>Debajyoti</w:t>
-      </w:r>
-      <w:proofErr w:type="spellEnd"/>
-      <w:r>
-        <w:t xml:space="preserve"> Mukhopadhyay. User proﬁling trends, techniques and applications. </w:t>
-      </w:r>
-      <w:proofErr w:type="spellStart"/>
-      <w:r>
-        <w:t>ArXiv</w:t>
-      </w:r>
-      <w:proofErr w:type="spellEnd"/>
-      <w:r>
-        <w:t>, abs/1503.07474, 2015.</w:t>
-      </w:r>
-    </w:p>
-    <w:p>
-      <w:pPr>
-        <w:jc w:val="both"/>
-      </w:pPr>
-      <w:r>
-        <w:t xml:space="preserve">[19] </w:t>
-      </w:r>
-      <w:proofErr w:type="spellStart"/>
-      <w:r>
-        <w:t>Sumitkumar</w:t>
-      </w:r>
-      <w:proofErr w:type="spellEnd"/>
-      <w:r>
-        <w:t xml:space="preserve"> </w:t>
-      </w:r>
-      <w:proofErr w:type="spellStart"/>
-      <w:r>
-        <w:t>Kanoje</w:t>
-      </w:r>
-      <w:proofErr w:type="spellEnd"/>
-      <w:r>
-        <w:t xml:space="preserve">, </w:t>
-      </w:r>
-      <w:proofErr w:type="spellStart"/>
-      <w:r>
-        <w:t>Debajyoti</w:t>
-      </w:r>
-      <w:proofErr w:type="spellEnd"/>
-      <w:r>
-        <w:t xml:space="preserve"> Mukhopadhyay, and Sheetal </w:t>
-      </w:r>
-      <w:proofErr w:type="spellStart"/>
-      <w:r>
-        <w:t>Girase</w:t>
-      </w:r>
-      <w:proofErr w:type="spellEnd"/>
-      <w:r>
-        <w:t>. User proﬁling for university recommender system using automatic information retrieval. Procedia Computer Science, 78:5 – 12, 2016. 1st International Conference on Information Security Privacy 2015.</w:t>
-      </w:r>
-    </w:p>
-    <w:p>
-      <w:pPr>
-        <w:jc w:val="both"/>
-      </w:pPr>
-      <w:r>
-        <w:t xml:space="preserve">[20] Sneha </w:t>
-      </w:r>
-      <w:proofErr w:type="spellStart"/>
-      <w:r>
-        <w:t>kasetty</w:t>
-      </w:r>
-      <w:proofErr w:type="spellEnd"/>
-      <w:r>
-        <w:t xml:space="preserve"> </w:t>
-      </w:r>
-      <w:proofErr w:type="spellStart"/>
-      <w:r>
-        <w:t>sudarshan</w:t>
-      </w:r>
-      <w:proofErr w:type="spellEnd"/>
-      <w:r>
-        <w:t>. AUGMENTED REALITY IN MOBILE DEVICES. PhD thesis, 05 2017.</w:t>
-      </w:r>
-    </w:p>
-    <w:p>
-      <w:pPr>
-        <w:jc w:val="both"/>
-      </w:pPr>
-      <w:r>
-        <w:t xml:space="preserve">[21] Stan </w:t>
-      </w:r>
-      <w:proofErr w:type="spellStart"/>
-      <w:r>
-        <w:t>Kurkovsky</w:t>
-      </w:r>
-      <w:proofErr w:type="spellEnd"/>
-      <w:r>
-        <w:t xml:space="preserve">, Ranjana Koshy, Vivian Novak, and Peter </w:t>
-      </w:r>
-      <w:proofErr w:type="spellStart"/>
-      <w:r>
-        <w:t>Szul</w:t>
-      </w:r>
-      <w:proofErr w:type="spellEnd"/>
-      <w:r>
-        <w:t>. Current issues in handheld augmented reality. pages 68–72, 06 2012.</w:t>
-      </w:r>
-    </w:p>
-    <w:p>
-      <w:pPr>
-        <w:jc w:val="both"/>
-      </w:pPr>
-      <w:r>
-        <w:t>[22] Andy Lee. Comparing deep neural networks and traditional vision algorithms in mobile robotics. 2016.</w:t>
-      </w:r>
-    </w:p>
-    <w:p>
-      <w:pPr>
-        <w:jc w:val="both"/>
-      </w:pPr>
-      <w:r>
-        <w:t xml:space="preserve">[23] Vincent </w:t>
-      </w:r>
-      <w:proofErr w:type="spellStart"/>
-      <w:r>
-        <w:t>Lepetit</w:t>
-      </w:r>
-      <w:proofErr w:type="spellEnd"/>
-      <w:r>
-        <w:t>. On computer vision for augmented reality. pages 13 – 16, 08 2008.</w:t>
-      </w:r>
-    </w:p>
-    <w:p>
-      <w:pPr>
-        <w:jc w:val="both"/>
-      </w:pPr>
-      <w:r>
-        <w:t xml:space="preserve">[24] David Lowe. Distinctive image features from scale-invariant </w:t>
-      </w:r>
-      <w:proofErr w:type="spellStart"/>
-      <w:r>
-        <w:t>keypoints</w:t>
-      </w:r>
-      <w:proofErr w:type="spellEnd"/>
-      <w:r>
-        <w:t>. International Journal of Computer Vision, 60:91–110, 11 2004.</w:t>
-      </w:r>
-    </w:p>
-    <w:p>
-      <w:pPr>
-        <w:jc w:val="both"/>
-      </w:pPr>
-      <w:r>
-        <w:t xml:space="preserve">[25] </w:t>
-      </w:r>
-      <w:proofErr w:type="spellStart"/>
-      <w:r>
-        <w:t>Paramjinang</w:t>
-      </w:r>
-      <w:proofErr w:type="spellEnd"/>
-      <w:r>
-        <w:t xml:space="preserve"> </w:t>
-      </w:r>
-      <w:proofErr w:type="spellStart"/>
-      <w:r>
-        <w:t>Moita</w:t>
-      </w:r>
-      <w:proofErr w:type="spellEnd"/>
-      <w:r>
-        <w:t>. Adjustment to the work place by new recruits in libraries. Vol.5(2):71–85, 04 2015.</w:t>
-      </w:r>
-    </w:p>
-    <w:p>
-      <w:pPr>
-        <w:jc w:val="both"/>
-      </w:pPr>
-      <w:r>
-        <w:t xml:space="preserve">[26] Jonathan </w:t>
-      </w:r>
-      <w:proofErr w:type="spellStart"/>
-      <w:r>
-        <w:t>Pedoeem</w:t>
-      </w:r>
-      <w:proofErr w:type="spellEnd"/>
-      <w:r>
-        <w:t xml:space="preserve"> and Rachel Huang. YOLO-LITE: A real-time object detection algorithm optimized for non-</w:t>
-      </w:r>
-      <w:proofErr w:type="spellStart"/>
-      <w:r>
-        <w:t>gpu</w:t>
-      </w:r>
-      <w:proofErr w:type="spellEnd"/>
-      <w:r>
-        <w:t xml:space="preserve"> computers. </w:t>
-      </w:r>
-      <w:proofErr w:type="spellStart"/>
-      <w:r>
-        <w:t>CoRR</w:t>
-      </w:r>
-      <w:proofErr w:type="spellEnd"/>
-      <w:r>
-        <w:t>, abs/1811.05588, 2018.</w:t>
-      </w:r>
-    </w:p>
-    <w:p>
-      <w:pPr>
-        <w:jc w:val="both"/>
-      </w:pPr>
-      <w:r>
-        <w:t xml:space="preserve">[27] David </w:t>
-      </w:r>
-      <w:proofErr w:type="spellStart"/>
-      <w:r>
-        <w:t>Proch´azka</w:t>
-      </w:r>
-      <w:proofErr w:type="spellEnd"/>
-      <w:r>
-        <w:t xml:space="preserve">, </w:t>
-      </w:r>
-      <w:proofErr w:type="spellStart"/>
-      <w:r>
-        <w:t>Ondˇrej</w:t>
-      </w:r>
-      <w:proofErr w:type="spellEnd"/>
-      <w:r>
-        <w:t xml:space="preserve"> </w:t>
-      </w:r>
-      <w:proofErr w:type="spellStart"/>
-      <w:r>
-        <w:t>Popelka</w:t>
-      </w:r>
-      <w:proofErr w:type="spellEnd"/>
-      <w:r>
-        <w:t xml:space="preserve">, Tomas </w:t>
-      </w:r>
-      <w:proofErr w:type="spellStart"/>
-      <w:r>
-        <w:t>Koubek</w:t>
-      </w:r>
-      <w:proofErr w:type="spellEnd"/>
-      <w:r>
-        <w:t xml:space="preserve">, Jaromir </w:t>
-      </w:r>
-      <w:proofErr w:type="spellStart"/>
-      <w:r>
-        <w:t>Landa</w:t>
-      </w:r>
-      <w:proofErr w:type="spellEnd"/>
-      <w:r>
-        <w:t xml:space="preserve">, and Jan </w:t>
-      </w:r>
-      <w:proofErr w:type="spellStart"/>
-      <w:r>
-        <w:t>Kolomaznik</w:t>
-      </w:r>
-      <w:proofErr w:type="spellEnd"/>
-      <w:r>
-        <w:t>. Hybrid surf-</w:t>
-      </w:r>
-      <w:proofErr w:type="spellStart"/>
-      <w:r>
-        <w:t>golay</w:t>
-      </w:r>
-      <w:proofErr w:type="spellEnd"/>
-      <w:r>
-        <w:t xml:space="preserve"> marker detection method for augmented reality applications. Journal of WSCG, 20:197–204, 01 2012.</w:t>
-      </w:r>
-    </w:p>
-    <w:p>
-      <w:pPr>
-        <w:jc w:val="both"/>
-      </w:pPr>
-      <w:r>
-        <w:t xml:space="preserve">[28] Francesco Ricci, </w:t>
-      </w:r>
-      <w:proofErr w:type="spellStart"/>
-      <w:r>
-        <w:t>Lior</w:t>
-      </w:r>
-      <w:proofErr w:type="spellEnd"/>
-      <w:r>
-        <w:t xml:space="preserve"> </w:t>
-      </w:r>
-      <w:proofErr w:type="spellStart"/>
-      <w:r>
-        <w:t>Rokach</w:t>
-      </w:r>
-      <w:proofErr w:type="spellEnd"/>
-      <w:r>
-        <w:t xml:space="preserve">, and </w:t>
-      </w:r>
-      <w:proofErr w:type="spellStart"/>
-      <w:r>
         <w:t>Bracha</w:t>
       </w:r>
       <w:proofErr w:type="spellEnd"/>
@@ -1886,7 +2665,6 @@
         <w:jc w:val="both"/>
       </w:pPr>
       <w:r>
-        <w:lastRenderedPageBreak/>
         <w:t xml:space="preserve">[30] Edward </w:t>
       </w:r>
       <w:proofErr w:type="spellStart"/>

</xml_diff>